<commit_message>
Done 73: working with CSS module
</commit_message>
<xml_diff>
--- a/Udemy_React.docx
+++ b/Udemy_React.docx
@@ -1,6 +1,6 @@
 
 <file path=word/document.xml><?xml version="1.0" encoding="utf-8"?>
-<w:document xmlns:wpc="http://schemas.microsoft.com/office/word/2010/wordprocessingCanvas" xmlns:cx="http://schemas.microsoft.com/office/drawing/2014/chartex" xmlns:cx1="http://schemas.microsoft.com/office/drawing/2015/9/8/chartex" xmlns:mc="http://schemas.openxmlformats.org/markup-compatibility/2006" xmlns:o="urn:schemas-microsoft-com:office:office" xmlns:r="http://schemas.openxmlformats.org/officeDocument/2006/relationships" xmlns:m="http://schemas.openxmlformats.org/officeDocument/2006/math" xmlns:v="urn:schemas-microsoft-com:vml" xmlns:wp14="http://schemas.microsoft.com/office/word/2010/wordprocessingDrawing" xmlns:wp="http://schemas.openxmlformats.org/drawingml/2006/wordprocessingDrawing" xmlns:w10="urn:schemas-microsoft-com:office:word" xmlns:w="http://schemas.openxmlformats.org/wordprocessingml/2006/main" xmlns:w14="http://schemas.microsoft.com/office/word/2010/wordml" xmlns:w15="http://schemas.microsoft.com/office/word/2012/wordml" xmlns:w16se="http://schemas.microsoft.com/office/word/2015/wordml/symex" xmlns:wpg="http://schemas.microsoft.com/office/word/2010/wordprocessingGroup" xmlns:wpi="http://schemas.microsoft.com/office/word/2010/wordprocessingInk" xmlns:wne="http://schemas.microsoft.com/office/word/2006/wordml" xmlns:wps="http://schemas.microsoft.com/office/word/2010/wordprocessingShape" mc:Ignorable="w14 w15 w16se wp14">
+<w:document xmlns:wpc="http://schemas.microsoft.com/office/word/2010/wordprocessingCanvas" xmlns:cx="http://schemas.microsoft.com/office/drawing/2014/chartex" xmlns:mc="http://schemas.openxmlformats.org/markup-compatibility/2006" xmlns:o="urn:schemas-microsoft-com:office:office" xmlns:r="http://schemas.openxmlformats.org/officeDocument/2006/relationships" xmlns:m="http://schemas.openxmlformats.org/officeDocument/2006/math" xmlns:v="urn:schemas-microsoft-com:vml" xmlns:wp14="http://schemas.microsoft.com/office/word/2010/wordprocessingDrawing" xmlns:wp="http://schemas.openxmlformats.org/drawingml/2006/wordprocessingDrawing" xmlns:w10="urn:schemas-microsoft-com:office:word" xmlns:w="http://schemas.openxmlformats.org/wordprocessingml/2006/main" xmlns:w14="http://schemas.microsoft.com/office/word/2010/wordml" xmlns:w15="http://schemas.microsoft.com/office/word/2012/wordml" xmlns:w16se="http://schemas.microsoft.com/office/word/2015/wordml/symex" xmlns:wpg="http://schemas.microsoft.com/office/word/2010/wordprocessingGroup" xmlns:wpi="http://schemas.microsoft.com/office/word/2010/wordprocessingInk" xmlns:wne="http://schemas.microsoft.com/office/word/2006/wordml" xmlns:wps="http://schemas.microsoft.com/office/word/2010/wordprocessingShape" mc:Ignorable="w14 w15 w16se wp14">
   <w:body>
     <w:p>
       <w:pPr>
@@ -614,6 +614,7 @@
           <w:sz w:val="21"/>
           <w:szCs w:val="21"/>
         </w:rPr>
+        <w:lastRenderedPageBreak/>
         <w:t>      To begin the development, run `npm start` or `yarn start`.</w:t>
       </w:r>
     </w:p>
@@ -2671,6 +2672,7 @@
           <w:sz w:val="21"/>
           <w:szCs w:val="21"/>
         </w:rPr>
+        <w:lastRenderedPageBreak/>
         <w:t>      </w:t>
       </w:r>
       <w:r>
@@ -4372,6 +4374,7 @@
           <w:sz w:val="21"/>
           <w:szCs w:val="21"/>
         </w:rPr>
+        <w:lastRenderedPageBreak/>
         <w:t>  </w:t>
       </w:r>
       <w:r>
@@ -7930,6 +7933,7 @@
         <w:jc w:val="both"/>
       </w:pPr>
       <w:r>
+        <w:lastRenderedPageBreak/>
         <w:t xml:space="preserve">Khi sử dụng property </w:t>
       </w:r>
       <w:r>
@@ -10286,6 +10290,7 @@
         <w:rPr>
           <w:b/>
         </w:rPr>
+        <w:lastRenderedPageBreak/>
         <w:t>react-complete-guide\src\App.js</w:t>
       </w:r>
     </w:p>
@@ -13598,6 +13603,7 @@
           <w:sz w:val="21"/>
           <w:szCs w:val="21"/>
         </w:rPr>
+        <w:lastRenderedPageBreak/>
         <w:t>        </w:t>
       </w:r>
       <w:r>
@@ -15926,6 +15932,7 @@
           <w:sz w:val="21"/>
           <w:szCs w:val="21"/>
         </w:rPr>
+        <w:lastRenderedPageBreak/>
         <w:t>  });</w:t>
       </w:r>
     </w:p>
@@ -18458,6 +18465,7 @@
         </w:numPr>
       </w:pPr>
       <w:r>
+        <w:lastRenderedPageBreak/>
         <w:t>Đây là một pattern, chúng ta có thể pass methods như là một props</w:t>
       </w:r>
       <w:r>
@@ -21563,6 +21571,7 @@
         <w:rPr>
           <w:b/>
         </w:rPr>
+        <w:lastRenderedPageBreak/>
         <w:t>Adding 2 ways binding</w:t>
       </w:r>
     </w:p>
@@ -24407,6 +24416,7 @@
           <w:sz w:val="21"/>
           <w:szCs w:val="21"/>
         </w:rPr>
+        <w:lastRenderedPageBreak/>
         <w:t>  </w:t>
       </w:r>
       <w:r>
@@ -26162,6 +26172,7 @@
           <w:sz w:val="21"/>
           <w:szCs w:val="21"/>
         </w:rPr>
+        <w:lastRenderedPageBreak/>
         <w:t>      </w:t>
       </w:r>
       <w:r>
@@ -29245,6 +29256,7 @@
         <w:rPr>
           <w:b/>
         </w:rPr>
+        <w:lastRenderedPageBreak/>
         <w:t xml:space="preserve">--------------- --------------- --------------- --------------- --------------- --------------- </w:t>
       </w:r>
     </w:p>
@@ -32068,6 +32080,7 @@
           <w:sz w:val="21"/>
           <w:szCs w:val="21"/>
         </w:rPr>
+        <w:lastRenderedPageBreak/>
         <w:t>          </w:t>
       </w:r>
       <w:r>
@@ -35073,6 +35086,7 @@
           <w:sz w:val="21"/>
           <w:szCs w:val="21"/>
         </w:rPr>
+        <w:lastRenderedPageBreak/>
         <w:t>  }</w:t>
       </w:r>
     </w:p>
@@ -37437,6 +37451,7 @@
           <w:sz w:val="21"/>
           <w:szCs w:val="21"/>
         </w:rPr>
+        <w:lastRenderedPageBreak/>
         <w:t>  }</w:t>
       </w:r>
     </w:p>
@@ -40210,6 +40225,7 @@
           <w:sz w:val="21"/>
           <w:szCs w:val="21"/>
         </w:rPr>
+        <w:lastRenderedPageBreak/>
         <w:t>    </w:t>
       </w:r>
       <w:r>
@@ -42885,6 +42901,7 @@
           <w:sz w:val="21"/>
           <w:szCs w:val="21"/>
         </w:rPr>
+        <w:lastRenderedPageBreak/>
         <w:t>              </w:t>
       </w:r>
       <w:r>
@@ -43414,6 +43431,7 @@
       <w:r>
         <w:rPr>
           <w:b/>
+          <w:noProof/>
         </w:rPr>
         <w:drawing>
           <wp:inline distT="0" distB="0" distL="0" distR="0" wp14:anchorId="59D75452" wp14:editId="47846C70">
@@ -43491,6 +43509,7 @@
       <w:r>
         <w:rPr>
           <w:b/>
+          <w:noProof/>
         </w:rPr>
         <w:drawing>
           <wp:inline distT="0" distB="0" distL="0" distR="0" wp14:anchorId="64C62B05" wp14:editId="429CF281">
@@ -44108,6 +44127,7 @@
           <w:sz w:val="21"/>
           <w:szCs w:val="21"/>
         </w:rPr>
+        <w:lastRenderedPageBreak/>
         <w:t>    }</w:t>
       </w:r>
     </w:p>
@@ -46395,6 +46415,7 @@
           <w:sz w:val="21"/>
           <w:szCs w:val="21"/>
         </w:rPr>
+        <w:lastRenderedPageBreak/>
         <w:t>      </w:t>
       </w:r>
       <w:r>
@@ -49221,10 +49242,7 @@
         <w:t xml:space="preserve">Để sử dụng được @media query mà Radium cung cấp, chúng ta phải import { StyleRoot } và “bọc” các component trong </w:t>
       </w:r>
       <w:r>
-        <w:t>&lt;StyleRoot&gt;</w:t>
-      </w:r>
-      <w:r>
-        <w:t>&lt;StyleRoot</w:t>
+        <w:t>&lt;StyleRoot&gt;&lt;StyleRoot</w:t>
       </w:r>
       <w:r>
         <w:t>/</w:t>
@@ -49255,6 +49273,7 @@
         <w:rPr>
           <w:b/>
         </w:rPr>
+        <w:lastRenderedPageBreak/>
         <w:t>react-complete-guide\src\App.js</w:t>
       </w:r>
     </w:p>
@@ -50927,8 +50946,6 @@
         </w:rPr>
         <w:t>&gt;</w:t>
       </w:r>
-      <w:bookmarkStart w:id="0" w:name="_GoBack"/>
-      <w:bookmarkEnd w:id="0"/>
     </w:p>
     <w:p>
       <w:pPr>
@@ -51871,7 +51888,3697 @@
         <w:rPr>
           <w:b/>
         </w:rPr>
+        <w:lastRenderedPageBreak/>
         <w:t>npm install --save styled-components</w:t>
+      </w:r>
+    </w:p>
+    <w:p>
+      <w:pPr>
+        <w:pStyle w:val="ListParagraph"/>
+        <w:numPr>
+          <w:ilvl w:val="1"/>
+          <w:numId w:val="11"/>
+        </w:numPr>
+        <w:rPr>
+          <w:b/>
+        </w:rPr>
+      </w:pPr>
+      <w:r>
+        <w:t>Chúng ta sẽ style lại Person component như cách chúng ta đã làm sử dụng Radium, nhưng lần này chúng ta dùng Styled Component</w:t>
+      </w:r>
+    </w:p>
+    <w:p>
+      <w:pPr>
+        <w:rPr>
+          <w:b/>
+        </w:rPr>
+      </w:pPr>
+      <w:r>
+        <w:rPr>
+          <w:b/>
+        </w:rPr>
+        <w:t>react-complete-guide\src\Person\Person.js</w:t>
+      </w:r>
+    </w:p>
+    <w:p>
+      <w:pPr>
+        <w:shd w:val="clear" w:color="auto" w:fill="002B36"/>
+        <w:spacing w:after="0" w:line="285" w:lineRule="atLeast"/>
+        <w:rPr>
+          <w:rFonts w:ascii="Consolas" w:eastAsia="Times New Roman" w:hAnsi="Consolas" w:cs="Times New Roman"/>
+          <w:color w:val="BBBBBB"/>
+          <w:sz w:val="21"/>
+          <w:szCs w:val="21"/>
+        </w:rPr>
+      </w:pPr>
+      <w:r>
+        <w:rPr>
+          <w:rFonts w:ascii="Consolas" w:eastAsia="Times New Roman" w:hAnsi="Consolas" w:cs="Times New Roman"/>
+          <w:color w:val="859900"/>
+          <w:sz w:val="21"/>
+          <w:szCs w:val="21"/>
+        </w:rPr>
+        <w:t>import</w:t>
+      </w:r>
+      <w:r>
+        <w:rPr>
+          <w:rFonts w:ascii="Consolas" w:eastAsia="Times New Roman" w:hAnsi="Consolas" w:cs="Times New Roman"/>
+          <w:color w:val="BBBBBB"/>
+          <w:sz w:val="21"/>
+          <w:szCs w:val="21"/>
+        </w:rPr>
+        <w:t> </w:t>
+      </w:r>
+      <w:r>
+        <w:rPr>
+          <w:rFonts w:ascii="Consolas" w:eastAsia="Times New Roman" w:hAnsi="Consolas" w:cs="Times New Roman"/>
+          <w:color w:val="268BD2"/>
+          <w:sz w:val="21"/>
+          <w:szCs w:val="21"/>
+        </w:rPr>
+        <w:t>React</w:t>
+      </w:r>
+      <w:r>
+        <w:rPr>
+          <w:rFonts w:ascii="Consolas" w:eastAsia="Times New Roman" w:hAnsi="Consolas" w:cs="Times New Roman"/>
+          <w:color w:val="BBBBBB"/>
+          <w:sz w:val="21"/>
+          <w:szCs w:val="21"/>
+        </w:rPr>
+        <w:t> </w:t>
+      </w:r>
+      <w:r>
+        <w:rPr>
+          <w:rFonts w:ascii="Consolas" w:eastAsia="Times New Roman" w:hAnsi="Consolas" w:cs="Times New Roman"/>
+          <w:color w:val="859900"/>
+          <w:sz w:val="21"/>
+          <w:szCs w:val="21"/>
+        </w:rPr>
+        <w:t>from</w:t>
+      </w:r>
+      <w:r>
+        <w:rPr>
+          <w:rFonts w:ascii="Consolas" w:eastAsia="Times New Roman" w:hAnsi="Consolas" w:cs="Times New Roman"/>
+          <w:color w:val="BBBBBB"/>
+          <w:sz w:val="21"/>
+          <w:szCs w:val="21"/>
+        </w:rPr>
+        <w:t> </w:t>
+      </w:r>
+      <w:r>
+        <w:rPr>
+          <w:rFonts w:ascii="Consolas" w:eastAsia="Times New Roman" w:hAnsi="Consolas" w:cs="Times New Roman"/>
+          <w:color w:val="2AA198"/>
+          <w:sz w:val="21"/>
+          <w:szCs w:val="21"/>
+        </w:rPr>
+        <w:t>'react'</w:t>
+      </w:r>
+      <w:r>
+        <w:rPr>
+          <w:rFonts w:ascii="Consolas" w:eastAsia="Times New Roman" w:hAnsi="Consolas" w:cs="Times New Roman"/>
+          <w:color w:val="BBBBBB"/>
+          <w:sz w:val="21"/>
+          <w:szCs w:val="21"/>
+        </w:rPr>
+        <w:t>;</w:t>
+      </w:r>
+    </w:p>
+    <w:p>
+      <w:pPr>
+        <w:shd w:val="clear" w:color="auto" w:fill="002B36"/>
+        <w:spacing w:after="0" w:line="285" w:lineRule="atLeast"/>
+        <w:rPr>
+          <w:rFonts w:ascii="Consolas" w:eastAsia="Times New Roman" w:hAnsi="Consolas" w:cs="Times New Roman"/>
+          <w:color w:val="BBBBBB"/>
+          <w:sz w:val="21"/>
+          <w:szCs w:val="21"/>
+        </w:rPr>
+      </w:pPr>
+    </w:p>
+    <w:p>
+      <w:pPr>
+        <w:shd w:val="clear" w:color="auto" w:fill="002B36"/>
+        <w:spacing w:after="0" w:line="285" w:lineRule="atLeast"/>
+        <w:rPr>
+          <w:rFonts w:ascii="Consolas" w:eastAsia="Times New Roman" w:hAnsi="Consolas" w:cs="Times New Roman"/>
+          <w:color w:val="BBBBBB"/>
+          <w:sz w:val="21"/>
+          <w:szCs w:val="21"/>
+        </w:rPr>
+      </w:pPr>
+      <w:r>
+        <w:rPr>
+          <w:rFonts w:ascii="Consolas" w:eastAsia="Times New Roman" w:hAnsi="Consolas" w:cs="Times New Roman"/>
+          <w:color w:val="859900"/>
+          <w:sz w:val="21"/>
+          <w:szCs w:val="21"/>
+        </w:rPr>
+        <w:t>import</w:t>
+      </w:r>
+      <w:r>
+        <w:rPr>
+          <w:rFonts w:ascii="Consolas" w:eastAsia="Times New Roman" w:hAnsi="Consolas" w:cs="Times New Roman"/>
+          <w:color w:val="BBBBBB"/>
+          <w:sz w:val="21"/>
+          <w:szCs w:val="21"/>
+        </w:rPr>
+        <w:t> </w:t>
+      </w:r>
+      <w:r>
+        <w:rPr>
+          <w:rFonts w:ascii="Consolas" w:eastAsia="Times New Roman" w:hAnsi="Consolas" w:cs="Times New Roman"/>
+          <w:color w:val="268BD2"/>
+          <w:sz w:val="21"/>
+          <w:szCs w:val="21"/>
+        </w:rPr>
+        <w:t>styled</w:t>
+      </w:r>
+      <w:r>
+        <w:rPr>
+          <w:rFonts w:ascii="Consolas" w:eastAsia="Times New Roman" w:hAnsi="Consolas" w:cs="Times New Roman"/>
+          <w:color w:val="BBBBBB"/>
+          <w:sz w:val="21"/>
+          <w:szCs w:val="21"/>
+        </w:rPr>
+        <w:t> </w:t>
+      </w:r>
+      <w:r>
+        <w:rPr>
+          <w:rFonts w:ascii="Consolas" w:eastAsia="Times New Roman" w:hAnsi="Consolas" w:cs="Times New Roman"/>
+          <w:color w:val="859900"/>
+          <w:sz w:val="21"/>
+          <w:szCs w:val="21"/>
+        </w:rPr>
+        <w:t>from</w:t>
+      </w:r>
+      <w:r>
+        <w:rPr>
+          <w:rFonts w:ascii="Consolas" w:eastAsia="Times New Roman" w:hAnsi="Consolas" w:cs="Times New Roman"/>
+          <w:color w:val="BBBBBB"/>
+          <w:sz w:val="21"/>
+          <w:szCs w:val="21"/>
+        </w:rPr>
+        <w:t> </w:t>
+      </w:r>
+      <w:r>
+        <w:rPr>
+          <w:rFonts w:ascii="Consolas" w:eastAsia="Times New Roman" w:hAnsi="Consolas" w:cs="Times New Roman"/>
+          <w:color w:val="2AA198"/>
+          <w:sz w:val="21"/>
+          <w:szCs w:val="21"/>
+        </w:rPr>
+        <w:t>'styled-components'</w:t>
+      </w:r>
+      <w:r>
+        <w:rPr>
+          <w:rFonts w:ascii="Consolas" w:eastAsia="Times New Roman" w:hAnsi="Consolas" w:cs="Times New Roman"/>
+          <w:color w:val="BBBBBB"/>
+          <w:sz w:val="21"/>
+          <w:szCs w:val="21"/>
+        </w:rPr>
+        <w:t>;</w:t>
+      </w:r>
+    </w:p>
+    <w:p>
+      <w:pPr>
+        <w:shd w:val="clear" w:color="auto" w:fill="002B36"/>
+        <w:spacing w:after="0" w:line="285" w:lineRule="atLeast"/>
+        <w:rPr>
+          <w:rFonts w:ascii="Consolas" w:eastAsia="Times New Roman" w:hAnsi="Consolas" w:cs="Times New Roman"/>
+          <w:color w:val="BBBBBB"/>
+          <w:sz w:val="21"/>
+          <w:szCs w:val="21"/>
+        </w:rPr>
+      </w:pPr>
+    </w:p>
+    <w:p>
+      <w:pPr>
+        <w:shd w:val="clear" w:color="auto" w:fill="002B36"/>
+        <w:spacing w:after="0" w:line="285" w:lineRule="atLeast"/>
+        <w:rPr>
+          <w:rFonts w:ascii="Consolas" w:eastAsia="Times New Roman" w:hAnsi="Consolas" w:cs="Times New Roman"/>
+          <w:color w:val="BBBBBB"/>
+          <w:sz w:val="21"/>
+          <w:szCs w:val="21"/>
+        </w:rPr>
+      </w:pPr>
+      <w:r>
+        <w:rPr>
+          <w:rFonts w:ascii="Consolas" w:eastAsia="Times New Roman" w:hAnsi="Consolas" w:cs="Times New Roman"/>
+          <w:b/>
+          <w:bCs/>
+          <w:color w:val="93A1A1"/>
+          <w:sz w:val="21"/>
+          <w:szCs w:val="21"/>
+        </w:rPr>
+        <w:t>const</w:t>
+      </w:r>
+      <w:r>
+        <w:rPr>
+          <w:rFonts w:ascii="Consolas" w:eastAsia="Times New Roman" w:hAnsi="Consolas" w:cs="Times New Roman"/>
+          <w:color w:val="BBBBBB"/>
+          <w:sz w:val="21"/>
+          <w:szCs w:val="21"/>
+        </w:rPr>
+        <w:t> </w:t>
+      </w:r>
+      <w:r>
+        <w:rPr>
+          <w:rFonts w:ascii="Consolas" w:eastAsia="Times New Roman" w:hAnsi="Consolas" w:cs="Times New Roman"/>
+          <w:color w:val="268BD2"/>
+          <w:sz w:val="21"/>
+          <w:szCs w:val="21"/>
+        </w:rPr>
+        <w:t>StyleDiv</w:t>
+      </w:r>
+      <w:r>
+        <w:rPr>
+          <w:rFonts w:ascii="Consolas" w:eastAsia="Times New Roman" w:hAnsi="Consolas" w:cs="Times New Roman"/>
+          <w:color w:val="BBBBBB"/>
+          <w:sz w:val="21"/>
+          <w:szCs w:val="21"/>
+        </w:rPr>
+        <w:t> </w:t>
+      </w:r>
+      <w:r>
+        <w:rPr>
+          <w:rFonts w:ascii="Consolas" w:eastAsia="Times New Roman" w:hAnsi="Consolas" w:cs="Times New Roman"/>
+          <w:color w:val="859900"/>
+          <w:sz w:val="21"/>
+          <w:szCs w:val="21"/>
+        </w:rPr>
+        <w:t>=</w:t>
+      </w:r>
+      <w:r>
+        <w:rPr>
+          <w:rFonts w:ascii="Consolas" w:eastAsia="Times New Roman" w:hAnsi="Consolas" w:cs="Times New Roman"/>
+          <w:color w:val="BBBBBB"/>
+          <w:sz w:val="21"/>
+          <w:szCs w:val="21"/>
+        </w:rPr>
+        <w:t> </w:t>
+      </w:r>
+      <w:r>
+        <w:rPr>
+          <w:rFonts w:ascii="Consolas" w:eastAsia="Times New Roman" w:hAnsi="Consolas" w:cs="Times New Roman"/>
+          <w:color w:val="268BD2"/>
+          <w:sz w:val="21"/>
+          <w:szCs w:val="21"/>
+        </w:rPr>
+        <w:t>styled</w:t>
+      </w:r>
+      <w:r>
+        <w:rPr>
+          <w:rFonts w:ascii="Consolas" w:eastAsia="Times New Roman" w:hAnsi="Consolas" w:cs="Times New Roman"/>
+          <w:color w:val="2AA198"/>
+          <w:sz w:val="21"/>
+          <w:szCs w:val="21"/>
+        </w:rPr>
+        <w:t>.</w:t>
+      </w:r>
+      <w:r>
+        <w:rPr>
+          <w:rFonts w:ascii="Consolas" w:eastAsia="Times New Roman" w:hAnsi="Consolas" w:cs="Times New Roman"/>
+          <w:color w:val="268BD2"/>
+          <w:sz w:val="21"/>
+          <w:szCs w:val="21"/>
+        </w:rPr>
+        <w:t>div</w:t>
+      </w:r>
+      <w:r>
+        <w:rPr>
+          <w:rFonts w:ascii="Consolas" w:eastAsia="Times New Roman" w:hAnsi="Consolas" w:cs="Times New Roman"/>
+          <w:color w:val="2AA198"/>
+          <w:sz w:val="21"/>
+          <w:szCs w:val="21"/>
+        </w:rPr>
+        <w:t>` // already return a React component, đây là chúng ta đang tạo ra một React component</w:t>
+      </w:r>
+    </w:p>
+    <w:p>
+      <w:pPr>
+        <w:shd w:val="clear" w:color="auto" w:fill="002B36"/>
+        <w:spacing w:after="0" w:line="285" w:lineRule="atLeast"/>
+        <w:rPr>
+          <w:rFonts w:ascii="Consolas" w:eastAsia="Times New Roman" w:hAnsi="Consolas" w:cs="Times New Roman"/>
+          <w:color w:val="BBBBBB"/>
+          <w:sz w:val="21"/>
+          <w:szCs w:val="21"/>
+        </w:rPr>
+      </w:pPr>
+      <w:r>
+        <w:rPr>
+          <w:rFonts w:ascii="Consolas" w:eastAsia="Times New Roman" w:hAnsi="Consolas" w:cs="Times New Roman"/>
+          <w:color w:val="2AA198"/>
+          <w:sz w:val="21"/>
+          <w:szCs w:val="21"/>
+        </w:rPr>
+        <w:t>  {</w:t>
+      </w:r>
+    </w:p>
+    <w:p>
+      <w:pPr>
+        <w:shd w:val="clear" w:color="auto" w:fill="002B36"/>
+        <w:spacing w:after="0" w:line="285" w:lineRule="atLeast"/>
+        <w:rPr>
+          <w:rFonts w:ascii="Consolas" w:eastAsia="Times New Roman" w:hAnsi="Consolas" w:cs="Times New Roman"/>
+          <w:color w:val="BBBBBB"/>
+          <w:sz w:val="21"/>
+          <w:szCs w:val="21"/>
+        </w:rPr>
+      </w:pPr>
+      <w:r>
+        <w:rPr>
+          <w:rFonts w:ascii="Consolas" w:eastAsia="Times New Roman" w:hAnsi="Consolas" w:cs="Times New Roman"/>
+          <w:color w:val="2AA198"/>
+          <w:sz w:val="21"/>
+          <w:szCs w:val="21"/>
+        </w:rPr>
+        <w:t>    width: 60%;</w:t>
+      </w:r>
+    </w:p>
+    <w:p>
+      <w:pPr>
+        <w:shd w:val="clear" w:color="auto" w:fill="002B36"/>
+        <w:spacing w:after="0" w:line="285" w:lineRule="atLeast"/>
+        <w:rPr>
+          <w:rFonts w:ascii="Consolas" w:eastAsia="Times New Roman" w:hAnsi="Consolas" w:cs="Times New Roman"/>
+          <w:color w:val="BBBBBB"/>
+          <w:sz w:val="21"/>
+          <w:szCs w:val="21"/>
+        </w:rPr>
+      </w:pPr>
+      <w:r>
+        <w:rPr>
+          <w:rFonts w:ascii="Consolas" w:eastAsia="Times New Roman" w:hAnsi="Consolas" w:cs="Times New Roman"/>
+          <w:color w:val="2AA198"/>
+          <w:sz w:val="21"/>
+          <w:szCs w:val="21"/>
+        </w:rPr>
+        <w:t>    margin: 16px auto;</w:t>
+      </w:r>
+    </w:p>
+    <w:p>
+      <w:pPr>
+        <w:shd w:val="clear" w:color="auto" w:fill="002B36"/>
+        <w:spacing w:after="0" w:line="285" w:lineRule="atLeast"/>
+        <w:rPr>
+          <w:rFonts w:ascii="Consolas" w:eastAsia="Times New Roman" w:hAnsi="Consolas" w:cs="Times New Roman"/>
+          <w:color w:val="BBBBBB"/>
+          <w:sz w:val="21"/>
+          <w:szCs w:val="21"/>
+        </w:rPr>
+      </w:pPr>
+      <w:r>
+        <w:rPr>
+          <w:rFonts w:ascii="Consolas" w:eastAsia="Times New Roman" w:hAnsi="Consolas" w:cs="Times New Roman"/>
+          <w:color w:val="2AA198"/>
+          <w:sz w:val="21"/>
+          <w:szCs w:val="21"/>
+        </w:rPr>
+        <w:t>    border: 1px solid #eee;</w:t>
+      </w:r>
+    </w:p>
+    <w:p>
+      <w:pPr>
+        <w:shd w:val="clear" w:color="auto" w:fill="002B36"/>
+        <w:spacing w:after="0" w:line="285" w:lineRule="atLeast"/>
+        <w:rPr>
+          <w:rFonts w:ascii="Consolas" w:eastAsia="Times New Roman" w:hAnsi="Consolas" w:cs="Times New Roman"/>
+          <w:color w:val="BBBBBB"/>
+          <w:sz w:val="21"/>
+          <w:szCs w:val="21"/>
+        </w:rPr>
+      </w:pPr>
+      <w:r>
+        <w:rPr>
+          <w:rFonts w:ascii="Consolas" w:eastAsia="Times New Roman" w:hAnsi="Consolas" w:cs="Times New Roman"/>
+          <w:color w:val="2AA198"/>
+          <w:sz w:val="21"/>
+          <w:szCs w:val="21"/>
+        </w:rPr>
+        <w:t>    box-shadow: 0 2px 3px #ccc;</w:t>
+      </w:r>
+    </w:p>
+    <w:p>
+      <w:pPr>
+        <w:shd w:val="clear" w:color="auto" w:fill="002B36"/>
+        <w:spacing w:after="0" w:line="285" w:lineRule="atLeast"/>
+        <w:rPr>
+          <w:rFonts w:ascii="Consolas" w:eastAsia="Times New Roman" w:hAnsi="Consolas" w:cs="Times New Roman"/>
+          <w:color w:val="BBBBBB"/>
+          <w:sz w:val="21"/>
+          <w:szCs w:val="21"/>
+        </w:rPr>
+      </w:pPr>
+      <w:r>
+        <w:rPr>
+          <w:rFonts w:ascii="Consolas" w:eastAsia="Times New Roman" w:hAnsi="Consolas" w:cs="Times New Roman"/>
+          <w:color w:val="2AA198"/>
+          <w:sz w:val="21"/>
+          <w:szCs w:val="21"/>
+        </w:rPr>
+        <w:t>    padding: 16px;</w:t>
+      </w:r>
+    </w:p>
+    <w:p>
+      <w:pPr>
+        <w:shd w:val="clear" w:color="auto" w:fill="002B36"/>
+        <w:spacing w:after="0" w:line="285" w:lineRule="atLeast"/>
+        <w:rPr>
+          <w:rFonts w:ascii="Consolas" w:eastAsia="Times New Roman" w:hAnsi="Consolas" w:cs="Times New Roman"/>
+          <w:color w:val="BBBBBB"/>
+          <w:sz w:val="21"/>
+          <w:szCs w:val="21"/>
+        </w:rPr>
+      </w:pPr>
+      <w:r>
+        <w:rPr>
+          <w:rFonts w:ascii="Consolas" w:eastAsia="Times New Roman" w:hAnsi="Consolas" w:cs="Times New Roman"/>
+          <w:color w:val="2AA198"/>
+          <w:sz w:val="21"/>
+          <w:szCs w:val="21"/>
+        </w:rPr>
+        <w:t>    text-align: center;</w:t>
+      </w:r>
+    </w:p>
+    <w:p>
+      <w:pPr>
+        <w:shd w:val="clear" w:color="auto" w:fill="002B36"/>
+        <w:spacing w:after="0" w:line="285" w:lineRule="atLeast"/>
+        <w:rPr>
+          <w:rFonts w:ascii="Consolas" w:eastAsia="Times New Roman" w:hAnsi="Consolas" w:cs="Times New Roman"/>
+          <w:color w:val="BBBBBB"/>
+          <w:sz w:val="21"/>
+          <w:szCs w:val="21"/>
+        </w:rPr>
+      </w:pPr>
+      <w:r>
+        <w:rPr>
+          <w:rFonts w:ascii="Consolas" w:eastAsia="Times New Roman" w:hAnsi="Consolas" w:cs="Times New Roman"/>
+          <w:color w:val="2AA198"/>
+          <w:sz w:val="21"/>
+          <w:szCs w:val="21"/>
+        </w:rPr>
+        <w:t>  }</w:t>
+      </w:r>
+    </w:p>
+    <w:p>
+      <w:pPr>
+        <w:shd w:val="clear" w:color="auto" w:fill="002B36"/>
+        <w:spacing w:after="0" w:line="285" w:lineRule="atLeast"/>
+        <w:rPr>
+          <w:rFonts w:ascii="Consolas" w:eastAsia="Times New Roman" w:hAnsi="Consolas" w:cs="Times New Roman"/>
+          <w:color w:val="BBBBBB"/>
+          <w:sz w:val="21"/>
+          <w:szCs w:val="21"/>
+        </w:rPr>
+      </w:pPr>
+    </w:p>
+    <w:p>
+      <w:pPr>
+        <w:shd w:val="clear" w:color="auto" w:fill="002B36"/>
+        <w:spacing w:after="0" w:line="285" w:lineRule="atLeast"/>
+        <w:rPr>
+          <w:rFonts w:ascii="Consolas" w:eastAsia="Times New Roman" w:hAnsi="Consolas" w:cs="Times New Roman"/>
+          <w:color w:val="BBBBBB"/>
+          <w:sz w:val="21"/>
+          <w:szCs w:val="21"/>
+        </w:rPr>
+      </w:pPr>
+      <w:r>
+        <w:rPr>
+          <w:rFonts w:ascii="Consolas" w:eastAsia="Times New Roman" w:hAnsi="Consolas" w:cs="Times New Roman"/>
+          <w:color w:val="2AA198"/>
+          <w:sz w:val="21"/>
+          <w:szCs w:val="21"/>
+        </w:rPr>
+        <w:t>  @media (min-width: 500px) {</w:t>
+      </w:r>
+    </w:p>
+    <w:p>
+      <w:pPr>
+        <w:shd w:val="clear" w:color="auto" w:fill="002B36"/>
+        <w:spacing w:after="0" w:line="285" w:lineRule="atLeast"/>
+        <w:rPr>
+          <w:rFonts w:ascii="Consolas" w:eastAsia="Times New Roman" w:hAnsi="Consolas" w:cs="Times New Roman"/>
+          <w:color w:val="BBBBBB"/>
+          <w:sz w:val="21"/>
+          <w:szCs w:val="21"/>
+        </w:rPr>
+      </w:pPr>
+      <w:r>
+        <w:rPr>
+          <w:rFonts w:ascii="Consolas" w:eastAsia="Times New Roman" w:hAnsi="Consolas" w:cs="Times New Roman"/>
+          <w:color w:val="2AA198"/>
+          <w:sz w:val="21"/>
+          <w:szCs w:val="21"/>
+        </w:rPr>
+        <w:t>    width: 450px;</w:t>
+      </w:r>
+    </w:p>
+    <w:p>
+      <w:pPr>
+        <w:shd w:val="clear" w:color="auto" w:fill="002B36"/>
+        <w:spacing w:after="0" w:line="285" w:lineRule="atLeast"/>
+        <w:rPr>
+          <w:rFonts w:ascii="Consolas" w:eastAsia="Times New Roman" w:hAnsi="Consolas" w:cs="Times New Roman"/>
+          <w:color w:val="BBBBBB"/>
+          <w:sz w:val="21"/>
+          <w:szCs w:val="21"/>
+        </w:rPr>
+      </w:pPr>
+      <w:r>
+        <w:rPr>
+          <w:rFonts w:ascii="Consolas" w:eastAsia="Times New Roman" w:hAnsi="Consolas" w:cs="Times New Roman"/>
+          <w:color w:val="2AA198"/>
+          <w:sz w:val="21"/>
+          <w:szCs w:val="21"/>
+        </w:rPr>
+        <w:t>  }</w:t>
+      </w:r>
+    </w:p>
+    <w:p>
+      <w:pPr>
+        <w:shd w:val="clear" w:color="auto" w:fill="002B36"/>
+        <w:spacing w:after="0" w:line="285" w:lineRule="atLeast"/>
+        <w:rPr>
+          <w:rFonts w:ascii="Consolas" w:eastAsia="Times New Roman" w:hAnsi="Consolas" w:cs="Times New Roman"/>
+          <w:color w:val="BBBBBB"/>
+          <w:sz w:val="21"/>
+          <w:szCs w:val="21"/>
+        </w:rPr>
+      </w:pPr>
+      <w:r>
+        <w:rPr>
+          <w:rFonts w:ascii="Consolas" w:eastAsia="Times New Roman" w:hAnsi="Consolas" w:cs="Times New Roman"/>
+          <w:color w:val="2AA198"/>
+          <w:sz w:val="21"/>
+          <w:szCs w:val="21"/>
+        </w:rPr>
+        <w:t>`</w:t>
+      </w:r>
+      <w:r>
+        <w:rPr>
+          <w:rFonts w:ascii="Consolas" w:eastAsia="Times New Roman" w:hAnsi="Consolas" w:cs="Times New Roman"/>
+          <w:color w:val="BBBBBB"/>
+          <w:sz w:val="21"/>
+          <w:szCs w:val="21"/>
+        </w:rPr>
+        <w:t>;</w:t>
+      </w:r>
+    </w:p>
+    <w:p>
+      <w:pPr>
+        <w:shd w:val="clear" w:color="auto" w:fill="002B36"/>
+        <w:spacing w:after="0" w:line="285" w:lineRule="atLeast"/>
+        <w:rPr>
+          <w:rFonts w:ascii="Consolas" w:eastAsia="Times New Roman" w:hAnsi="Consolas" w:cs="Times New Roman"/>
+          <w:color w:val="BBBBBB"/>
+          <w:sz w:val="21"/>
+          <w:szCs w:val="21"/>
+        </w:rPr>
+      </w:pPr>
+    </w:p>
+    <w:p>
+      <w:pPr>
+        <w:shd w:val="clear" w:color="auto" w:fill="002B36"/>
+        <w:spacing w:after="0" w:line="285" w:lineRule="atLeast"/>
+        <w:rPr>
+          <w:rFonts w:ascii="Consolas" w:eastAsia="Times New Roman" w:hAnsi="Consolas" w:cs="Times New Roman"/>
+          <w:color w:val="BBBBBB"/>
+          <w:sz w:val="21"/>
+          <w:szCs w:val="21"/>
+        </w:rPr>
+      </w:pPr>
+      <w:r>
+        <w:rPr>
+          <w:rFonts w:ascii="Consolas" w:eastAsia="Times New Roman" w:hAnsi="Consolas" w:cs="Times New Roman"/>
+          <w:b/>
+          <w:bCs/>
+          <w:color w:val="93A1A1"/>
+          <w:sz w:val="21"/>
+          <w:szCs w:val="21"/>
+        </w:rPr>
+        <w:t>const</w:t>
+      </w:r>
+      <w:r>
+        <w:rPr>
+          <w:rFonts w:ascii="Consolas" w:eastAsia="Times New Roman" w:hAnsi="Consolas" w:cs="Times New Roman"/>
+          <w:color w:val="BBBBBB"/>
+          <w:sz w:val="21"/>
+          <w:szCs w:val="21"/>
+        </w:rPr>
+        <w:t> </w:t>
+      </w:r>
+      <w:r>
+        <w:rPr>
+          <w:rFonts w:ascii="Consolas" w:eastAsia="Times New Roman" w:hAnsi="Consolas" w:cs="Times New Roman"/>
+          <w:color w:val="268BD2"/>
+          <w:sz w:val="21"/>
+          <w:szCs w:val="21"/>
+        </w:rPr>
+        <w:t>person</w:t>
+      </w:r>
+      <w:r>
+        <w:rPr>
+          <w:rFonts w:ascii="Consolas" w:eastAsia="Times New Roman" w:hAnsi="Consolas" w:cs="Times New Roman"/>
+          <w:color w:val="BBBBBB"/>
+          <w:sz w:val="21"/>
+          <w:szCs w:val="21"/>
+        </w:rPr>
+        <w:t> </w:t>
+      </w:r>
+      <w:r>
+        <w:rPr>
+          <w:rFonts w:ascii="Consolas" w:eastAsia="Times New Roman" w:hAnsi="Consolas" w:cs="Times New Roman"/>
+          <w:color w:val="859900"/>
+          <w:sz w:val="21"/>
+          <w:szCs w:val="21"/>
+        </w:rPr>
+        <w:t>=</w:t>
+      </w:r>
+      <w:r>
+        <w:rPr>
+          <w:rFonts w:ascii="Consolas" w:eastAsia="Times New Roman" w:hAnsi="Consolas" w:cs="Times New Roman"/>
+          <w:color w:val="BBBBBB"/>
+          <w:sz w:val="21"/>
+          <w:szCs w:val="21"/>
+        </w:rPr>
+        <w:t> (props) </w:t>
+      </w:r>
+      <w:r>
+        <w:rPr>
+          <w:rFonts w:ascii="Consolas" w:eastAsia="Times New Roman" w:hAnsi="Consolas" w:cs="Times New Roman"/>
+          <w:b/>
+          <w:bCs/>
+          <w:color w:val="93A1A1"/>
+          <w:sz w:val="21"/>
+          <w:szCs w:val="21"/>
+        </w:rPr>
+        <w:t>=&gt;</w:t>
+      </w:r>
+      <w:r>
+        <w:rPr>
+          <w:rFonts w:ascii="Consolas" w:eastAsia="Times New Roman" w:hAnsi="Consolas" w:cs="Times New Roman"/>
+          <w:color w:val="BBBBBB"/>
+          <w:sz w:val="21"/>
+          <w:szCs w:val="21"/>
+        </w:rPr>
+        <w:t> { </w:t>
+      </w:r>
+      <w:r>
+        <w:rPr>
+          <w:rFonts w:ascii="Consolas" w:eastAsia="Times New Roman" w:hAnsi="Consolas" w:cs="Times New Roman"/>
+          <w:i/>
+          <w:iCs/>
+          <w:color w:val="657B83"/>
+          <w:sz w:val="21"/>
+          <w:szCs w:val="21"/>
+        </w:rPr>
+        <w:t>// tên param ở đây là up to you, tuy nhiên nên để là props, đây chính là object có các attribute tương ứng là name của các attribute chúng ta truyền vào lúc gọi components</w:t>
+      </w:r>
+    </w:p>
+    <w:p>
+      <w:pPr>
+        <w:shd w:val="clear" w:color="auto" w:fill="002B36"/>
+        <w:spacing w:after="0" w:line="285" w:lineRule="atLeast"/>
+        <w:rPr>
+          <w:rFonts w:ascii="Consolas" w:eastAsia="Times New Roman" w:hAnsi="Consolas" w:cs="Times New Roman"/>
+          <w:color w:val="BBBBBB"/>
+          <w:sz w:val="21"/>
+          <w:szCs w:val="21"/>
+        </w:rPr>
+      </w:pPr>
+      <w:r>
+        <w:rPr>
+          <w:rFonts w:ascii="Consolas" w:eastAsia="Times New Roman" w:hAnsi="Consolas" w:cs="Times New Roman"/>
+          <w:color w:val="BBBBBB"/>
+          <w:sz w:val="21"/>
+          <w:szCs w:val="21"/>
+        </w:rPr>
+        <w:t>  </w:t>
+      </w:r>
+      <w:r>
+        <w:rPr>
+          <w:rFonts w:ascii="Consolas" w:eastAsia="Times New Roman" w:hAnsi="Consolas" w:cs="Times New Roman"/>
+          <w:i/>
+          <w:iCs/>
+          <w:color w:val="657B83"/>
+          <w:sz w:val="21"/>
+          <w:szCs w:val="21"/>
+        </w:rPr>
+        <w:t>// đây là jsx syntax, chúng ta cần import React module để sử dụng</w:t>
+      </w:r>
+    </w:p>
+    <w:p>
+      <w:pPr>
+        <w:shd w:val="clear" w:color="auto" w:fill="002B36"/>
+        <w:spacing w:after="0" w:line="285" w:lineRule="atLeast"/>
+        <w:rPr>
+          <w:rFonts w:ascii="Consolas" w:eastAsia="Times New Roman" w:hAnsi="Consolas" w:cs="Times New Roman"/>
+          <w:color w:val="BBBBBB"/>
+          <w:sz w:val="21"/>
+          <w:szCs w:val="21"/>
+        </w:rPr>
+      </w:pPr>
+      <w:r>
+        <w:rPr>
+          <w:rFonts w:ascii="Consolas" w:eastAsia="Times New Roman" w:hAnsi="Consolas" w:cs="Times New Roman"/>
+          <w:color w:val="BBBBBB"/>
+          <w:sz w:val="21"/>
+          <w:szCs w:val="21"/>
+        </w:rPr>
+        <w:t>  </w:t>
+      </w:r>
+      <w:r>
+        <w:rPr>
+          <w:rFonts w:ascii="Consolas" w:eastAsia="Times New Roman" w:hAnsi="Consolas" w:cs="Times New Roman"/>
+          <w:i/>
+          <w:iCs/>
+          <w:color w:val="657B83"/>
+          <w:sz w:val="21"/>
+          <w:szCs w:val="21"/>
+        </w:rPr>
+        <w:t>// props.children ở đây sẽ là bất cứ elements nào nằm giữa opening và closing tag, không chỉ là text mà có thể là các complex HTML</w:t>
+      </w:r>
+    </w:p>
+    <w:p>
+      <w:pPr>
+        <w:shd w:val="clear" w:color="auto" w:fill="002B36"/>
+        <w:spacing w:after="0" w:line="285" w:lineRule="atLeast"/>
+        <w:rPr>
+          <w:rFonts w:ascii="Consolas" w:eastAsia="Times New Roman" w:hAnsi="Consolas" w:cs="Times New Roman"/>
+          <w:color w:val="BBBBBB"/>
+          <w:sz w:val="21"/>
+          <w:szCs w:val="21"/>
+        </w:rPr>
+      </w:pPr>
+      <w:r>
+        <w:rPr>
+          <w:rFonts w:ascii="Consolas" w:eastAsia="Times New Roman" w:hAnsi="Consolas" w:cs="Times New Roman"/>
+          <w:color w:val="BBBBBB"/>
+          <w:sz w:val="21"/>
+          <w:szCs w:val="21"/>
+        </w:rPr>
+        <w:t>  </w:t>
+      </w:r>
+      <w:r>
+        <w:rPr>
+          <w:rFonts w:ascii="Consolas" w:eastAsia="Times New Roman" w:hAnsi="Consolas" w:cs="Times New Roman"/>
+          <w:b/>
+          <w:bCs/>
+          <w:color w:val="93A1A1"/>
+          <w:sz w:val="21"/>
+          <w:szCs w:val="21"/>
+        </w:rPr>
+        <w:t>const</w:t>
+      </w:r>
+      <w:r>
+        <w:rPr>
+          <w:rFonts w:ascii="Consolas" w:eastAsia="Times New Roman" w:hAnsi="Consolas" w:cs="Times New Roman"/>
+          <w:color w:val="BBBBBB"/>
+          <w:sz w:val="21"/>
+          <w:szCs w:val="21"/>
+        </w:rPr>
+        <w:t> </w:t>
+      </w:r>
+      <w:r>
+        <w:rPr>
+          <w:rFonts w:ascii="Consolas" w:eastAsia="Times New Roman" w:hAnsi="Consolas" w:cs="Times New Roman"/>
+          <w:color w:val="268BD2"/>
+          <w:sz w:val="21"/>
+          <w:szCs w:val="21"/>
+        </w:rPr>
+        <w:t>style</w:t>
+      </w:r>
+      <w:r>
+        <w:rPr>
+          <w:rFonts w:ascii="Consolas" w:eastAsia="Times New Roman" w:hAnsi="Consolas" w:cs="Times New Roman"/>
+          <w:color w:val="BBBBBB"/>
+          <w:sz w:val="21"/>
+          <w:szCs w:val="21"/>
+        </w:rPr>
+        <w:t> </w:t>
+      </w:r>
+      <w:r>
+        <w:rPr>
+          <w:rFonts w:ascii="Consolas" w:eastAsia="Times New Roman" w:hAnsi="Consolas" w:cs="Times New Roman"/>
+          <w:color w:val="859900"/>
+          <w:sz w:val="21"/>
+          <w:szCs w:val="21"/>
+        </w:rPr>
+        <w:t>=</w:t>
+      </w:r>
+      <w:r>
+        <w:rPr>
+          <w:rFonts w:ascii="Consolas" w:eastAsia="Times New Roman" w:hAnsi="Consolas" w:cs="Times New Roman"/>
+          <w:color w:val="BBBBBB"/>
+          <w:sz w:val="21"/>
+          <w:szCs w:val="21"/>
+        </w:rPr>
+        <w:t> {</w:t>
+      </w:r>
+    </w:p>
+    <w:p>
+      <w:pPr>
+        <w:shd w:val="clear" w:color="auto" w:fill="002B36"/>
+        <w:spacing w:after="0" w:line="285" w:lineRule="atLeast"/>
+        <w:rPr>
+          <w:rFonts w:ascii="Consolas" w:eastAsia="Times New Roman" w:hAnsi="Consolas" w:cs="Times New Roman"/>
+          <w:color w:val="BBBBBB"/>
+          <w:sz w:val="21"/>
+          <w:szCs w:val="21"/>
+        </w:rPr>
+      </w:pPr>
+      <w:r>
+        <w:rPr>
+          <w:rFonts w:ascii="Consolas" w:eastAsia="Times New Roman" w:hAnsi="Consolas" w:cs="Times New Roman"/>
+          <w:color w:val="BBBBBB"/>
+          <w:sz w:val="21"/>
+          <w:szCs w:val="21"/>
+        </w:rPr>
+        <w:t>    </w:t>
+      </w:r>
+      <w:r>
+        <w:rPr>
+          <w:rFonts w:ascii="Consolas" w:eastAsia="Times New Roman" w:hAnsi="Consolas" w:cs="Times New Roman"/>
+          <w:color w:val="2AA198"/>
+          <w:sz w:val="21"/>
+          <w:szCs w:val="21"/>
+        </w:rPr>
+        <w:t>'@media (min-width: 500px)'</w:t>
+      </w:r>
+      <w:r>
+        <w:rPr>
+          <w:rFonts w:ascii="Consolas" w:eastAsia="Times New Roman" w:hAnsi="Consolas" w:cs="Times New Roman"/>
+          <w:color w:val="BBBBBB"/>
+          <w:sz w:val="21"/>
+          <w:szCs w:val="21"/>
+        </w:rPr>
+        <w:t>: {</w:t>
+      </w:r>
+    </w:p>
+    <w:p>
+      <w:pPr>
+        <w:shd w:val="clear" w:color="auto" w:fill="002B36"/>
+        <w:spacing w:after="0" w:line="285" w:lineRule="atLeast"/>
+        <w:rPr>
+          <w:rFonts w:ascii="Consolas" w:eastAsia="Times New Roman" w:hAnsi="Consolas" w:cs="Times New Roman"/>
+          <w:color w:val="BBBBBB"/>
+          <w:sz w:val="21"/>
+          <w:szCs w:val="21"/>
+        </w:rPr>
+      </w:pPr>
+      <w:r>
+        <w:rPr>
+          <w:rFonts w:ascii="Consolas" w:eastAsia="Times New Roman" w:hAnsi="Consolas" w:cs="Times New Roman"/>
+          <w:color w:val="BBBBBB"/>
+          <w:sz w:val="21"/>
+          <w:szCs w:val="21"/>
+        </w:rPr>
+        <w:t>      </w:t>
+      </w:r>
+      <w:r>
+        <w:rPr>
+          <w:rFonts w:ascii="Consolas" w:eastAsia="Times New Roman" w:hAnsi="Consolas" w:cs="Times New Roman"/>
+          <w:color w:val="268BD2"/>
+          <w:sz w:val="21"/>
+          <w:szCs w:val="21"/>
+        </w:rPr>
+        <w:t>width</w:t>
+      </w:r>
+      <w:r>
+        <w:rPr>
+          <w:rFonts w:ascii="Consolas" w:eastAsia="Times New Roman" w:hAnsi="Consolas" w:cs="Times New Roman"/>
+          <w:color w:val="BBBBBB"/>
+          <w:sz w:val="21"/>
+          <w:szCs w:val="21"/>
+        </w:rPr>
+        <w:t>: </w:t>
+      </w:r>
+      <w:r>
+        <w:rPr>
+          <w:rFonts w:ascii="Consolas" w:eastAsia="Times New Roman" w:hAnsi="Consolas" w:cs="Times New Roman"/>
+          <w:color w:val="2AA198"/>
+          <w:sz w:val="21"/>
+          <w:szCs w:val="21"/>
+        </w:rPr>
+        <w:t>'450px'</w:t>
+      </w:r>
+    </w:p>
+    <w:p>
+      <w:pPr>
+        <w:shd w:val="clear" w:color="auto" w:fill="002B36"/>
+        <w:spacing w:after="0" w:line="285" w:lineRule="atLeast"/>
+        <w:rPr>
+          <w:rFonts w:ascii="Consolas" w:eastAsia="Times New Roman" w:hAnsi="Consolas" w:cs="Times New Roman"/>
+          <w:color w:val="BBBBBB"/>
+          <w:sz w:val="21"/>
+          <w:szCs w:val="21"/>
+        </w:rPr>
+      </w:pPr>
+      <w:r>
+        <w:rPr>
+          <w:rFonts w:ascii="Consolas" w:eastAsia="Times New Roman" w:hAnsi="Consolas" w:cs="Times New Roman"/>
+          <w:color w:val="BBBBBB"/>
+          <w:sz w:val="21"/>
+          <w:szCs w:val="21"/>
+        </w:rPr>
+        <w:t>    }</w:t>
+      </w:r>
+    </w:p>
+    <w:p>
+      <w:pPr>
+        <w:shd w:val="clear" w:color="auto" w:fill="002B36"/>
+        <w:spacing w:after="0" w:line="285" w:lineRule="atLeast"/>
+        <w:rPr>
+          <w:rFonts w:ascii="Consolas" w:eastAsia="Times New Roman" w:hAnsi="Consolas" w:cs="Times New Roman"/>
+          <w:color w:val="BBBBBB"/>
+          <w:sz w:val="21"/>
+          <w:szCs w:val="21"/>
+        </w:rPr>
+      </w:pPr>
+      <w:r>
+        <w:rPr>
+          <w:rFonts w:ascii="Consolas" w:eastAsia="Times New Roman" w:hAnsi="Consolas" w:cs="Times New Roman"/>
+          <w:color w:val="BBBBBB"/>
+          <w:sz w:val="21"/>
+          <w:szCs w:val="21"/>
+        </w:rPr>
+        <w:t>  }</w:t>
+      </w:r>
+    </w:p>
+    <w:p>
+      <w:pPr>
+        <w:shd w:val="clear" w:color="auto" w:fill="002B36"/>
+        <w:spacing w:after="0" w:line="285" w:lineRule="atLeast"/>
+        <w:rPr>
+          <w:rFonts w:ascii="Consolas" w:eastAsia="Times New Roman" w:hAnsi="Consolas" w:cs="Times New Roman"/>
+          <w:color w:val="BBBBBB"/>
+          <w:sz w:val="21"/>
+          <w:szCs w:val="21"/>
+        </w:rPr>
+      </w:pPr>
+      <w:r>
+        <w:rPr>
+          <w:rFonts w:ascii="Consolas" w:eastAsia="Times New Roman" w:hAnsi="Consolas" w:cs="Times New Roman"/>
+          <w:color w:val="BBBBBB"/>
+          <w:sz w:val="21"/>
+          <w:szCs w:val="21"/>
+        </w:rPr>
+        <w:t>  </w:t>
+      </w:r>
+      <w:r>
+        <w:rPr>
+          <w:rFonts w:ascii="Consolas" w:eastAsia="Times New Roman" w:hAnsi="Consolas" w:cs="Times New Roman"/>
+          <w:color w:val="859900"/>
+          <w:sz w:val="21"/>
+          <w:szCs w:val="21"/>
+        </w:rPr>
+        <w:t>return</w:t>
+      </w:r>
+      <w:r>
+        <w:rPr>
+          <w:rFonts w:ascii="Consolas" w:eastAsia="Times New Roman" w:hAnsi="Consolas" w:cs="Times New Roman"/>
+          <w:color w:val="BBBBBB"/>
+          <w:sz w:val="21"/>
+          <w:szCs w:val="21"/>
+        </w:rPr>
+        <w:t> (</w:t>
+      </w:r>
+    </w:p>
+    <w:p>
+      <w:pPr>
+        <w:shd w:val="clear" w:color="auto" w:fill="002B36"/>
+        <w:spacing w:after="0" w:line="285" w:lineRule="atLeast"/>
+        <w:rPr>
+          <w:rFonts w:ascii="Consolas" w:eastAsia="Times New Roman" w:hAnsi="Consolas" w:cs="Times New Roman"/>
+          <w:color w:val="BBBBBB"/>
+          <w:sz w:val="21"/>
+          <w:szCs w:val="21"/>
+        </w:rPr>
+      </w:pPr>
+      <w:r>
+        <w:rPr>
+          <w:rFonts w:ascii="Consolas" w:eastAsia="Times New Roman" w:hAnsi="Consolas" w:cs="Times New Roman"/>
+          <w:color w:val="BBBBBB"/>
+          <w:sz w:val="21"/>
+          <w:szCs w:val="21"/>
+        </w:rPr>
+        <w:t>    </w:t>
+      </w:r>
+      <w:r>
+        <w:rPr>
+          <w:rFonts w:ascii="Consolas" w:eastAsia="Times New Roman" w:hAnsi="Consolas" w:cs="Times New Roman"/>
+          <w:i/>
+          <w:iCs/>
+          <w:color w:val="657B83"/>
+          <w:sz w:val="21"/>
+          <w:szCs w:val="21"/>
+        </w:rPr>
+        <w:t>// &lt;div className="Person" style={style}&gt;</w:t>
+      </w:r>
+    </w:p>
+    <w:p>
+      <w:pPr>
+        <w:shd w:val="clear" w:color="auto" w:fill="002B36"/>
+        <w:spacing w:after="0" w:line="285" w:lineRule="atLeast"/>
+        <w:rPr>
+          <w:rFonts w:ascii="Consolas" w:eastAsia="Times New Roman" w:hAnsi="Consolas" w:cs="Times New Roman"/>
+          <w:color w:val="BBBBBB"/>
+          <w:sz w:val="21"/>
+          <w:szCs w:val="21"/>
+        </w:rPr>
+      </w:pPr>
+      <w:r>
+        <w:rPr>
+          <w:rFonts w:ascii="Consolas" w:eastAsia="Times New Roman" w:hAnsi="Consolas" w:cs="Times New Roman"/>
+          <w:color w:val="BBBBBB"/>
+          <w:sz w:val="21"/>
+          <w:szCs w:val="21"/>
+        </w:rPr>
+        <w:t>    </w:t>
+      </w:r>
+      <w:r>
+        <w:rPr>
+          <w:rFonts w:ascii="Consolas" w:eastAsia="Times New Roman" w:hAnsi="Consolas" w:cs="Times New Roman"/>
+          <w:color w:val="657B83"/>
+          <w:sz w:val="21"/>
+          <w:szCs w:val="21"/>
+        </w:rPr>
+        <w:t>&lt;</w:t>
+      </w:r>
+      <w:r>
+        <w:rPr>
+          <w:rFonts w:ascii="Consolas" w:eastAsia="Times New Roman" w:hAnsi="Consolas" w:cs="Times New Roman"/>
+          <w:color w:val="859900"/>
+          <w:sz w:val="21"/>
+          <w:szCs w:val="21"/>
+        </w:rPr>
+        <w:t>StyleDiv</w:t>
+      </w:r>
+      <w:r>
+        <w:rPr>
+          <w:rFonts w:ascii="Consolas" w:eastAsia="Times New Roman" w:hAnsi="Consolas" w:cs="Times New Roman"/>
+          <w:color w:val="657B83"/>
+          <w:sz w:val="21"/>
+          <w:szCs w:val="21"/>
+        </w:rPr>
+        <w:t>&gt;</w:t>
+      </w:r>
+    </w:p>
+    <w:p>
+      <w:pPr>
+        <w:shd w:val="clear" w:color="auto" w:fill="002B36"/>
+        <w:spacing w:after="0" w:line="285" w:lineRule="atLeast"/>
+        <w:rPr>
+          <w:rFonts w:ascii="Consolas" w:eastAsia="Times New Roman" w:hAnsi="Consolas" w:cs="Times New Roman"/>
+          <w:color w:val="BBBBBB"/>
+          <w:sz w:val="21"/>
+          <w:szCs w:val="21"/>
+        </w:rPr>
+      </w:pPr>
+      <w:r>
+        <w:rPr>
+          <w:rFonts w:ascii="Consolas" w:eastAsia="Times New Roman" w:hAnsi="Consolas" w:cs="Times New Roman"/>
+          <w:color w:val="BBBBBB"/>
+          <w:sz w:val="21"/>
+          <w:szCs w:val="21"/>
+        </w:rPr>
+        <w:t>      </w:t>
+      </w:r>
+      <w:r>
+        <w:rPr>
+          <w:rFonts w:ascii="Consolas" w:eastAsia="Times New Roman" w:hAnsi="Consolas" w:cs="Times New Roman"/>
+          <w:color w:val="657B83"/>
+          <w:sz w:val="21"/>
+          <w:szCs w:val="21"/>
+        </w:rPr>
+        <w:t>&lt;</w:t>
+      </w:r>
+      <w:r>
+        <w:rPr>
+          <w:rFonts w:ascii="Consolas" w:eastAsia="Times New Roman" w:hAnsi="Consolas" w:cs="Times New Roman"/>
+          <w:color w:val="268BD2"/>
+          <w:sz w:val="21"/>
+          <w:szCs w:val="21"/>
+        </w:rPr>
+        <w:t>p</w:t>
+      </w:r>
+      <w:r>
+        <w:rPr>
+          <w:rFonts w:ascii="Consolas" w:eastAsia="Times New Roman" w:hAnsi="Consolas" w:cs="Times New Roman"/>
+          <w:color w:val="BBBBBB"/>
+          <w:sz w:val="21"/>
+          <w:szCs w:val="21"/>
+        </w:rPr>
+        <w:t> </w:t>
+      </w:r>
+      <w:r>
+        <w:rPr>
+          <w:rFonts w:ascii="Consolas" w:eastAsia="Times New Roman" w:hAnsi="Consolas" w:cs="Times New Roman"/>
+          <w:color w:val="93A1A1"/>
+          <w:sz w:val="21"/>
+          <w:szCs w:val="21"/>
+        </w:rPr>
+        <w:t>onClick</w:t>
+      </w:r>
+      <w:r>
+        <w:rPr>
+          <w:rFonts w:ascii="Consolas" w:eastAsia="Times New Roman" w:hAnsi="Consolas" w:cs="Times New Roman"/>
+          <w:color w:val="859900"/>
+          <w:sz w:val="21"/>
+          <w:szCs w:val="21"/>
+        </w:rPr>
+        <w:t>=</w:t>
+      </w:r>
+      <w:r>
+        <w:rPr>
+          <w:rFonts w:ascii="Consolas" w:eastAsia="Times New Roman" w:hAnsi="Consolas" w:cs="Times New Roman"/>
+          <w:color w:val="D30102"/>
+          <w:sz w:val="21"/>
+          <w:szCs w:val="21"/>
+        </w:rPr>
+        <w:t>{</w:t>
+      </w:r>
+      <w:r>
+        <w:rPr>
+          <w:rFonts w:ascii="Consolas" w:eastAsia="Times New Roman" w:hAnsi="Consolas" w:cs="Times New Roman"/>
+          <w:color w:val="268BD2"/>
+          <w:sz w:val="21"/>
+          <w:szCs w:val="21"/>
+        </w:rPr>
+        <w:t>props</w:t>
+      </w:r>
+      <w:r>
+        <w:rPr>
+          <w:rFonts w:ascii="Consolas" w:eastAsia="Times New Roman" w:hAnsi="Consolas" w:cs="Times New Roman"/>
+          <w:color w:val="93A1A1"/>
+          <w:sz w:val="21"/>
+          <w:szCs w:val="21"/>
+        </w:rPr>
+        <w:t>.</w:t>
+      </w:r>
+      <w:r>
+        <w:rPr>
+          <w:rFonts w:ascii="Consolas" w:eastAsia="Times New Roman" w:hAnsi="Consolas" w:cs="Times New Roman"/>
+          <w:color w:val="268BD2"/>
+          <w:sz w:val="21"/>
+          <w:szCs w:val="21"/>
+        </w:rPr>
+        <w:t>clickName</w:t>
+      </w:r>
+      <w:r>
+        <w:rPr>
+          <w:rFonts w:ascii="Consolas" w:eastAsia="Times New Roman" w:hAnsi="Consolas" w:cs="Times New Roman"/>
+          <w:color w:val="D30102"/>
+          <w:sz w:val="21"/>
+          <w:szCs w:val="21"/>
+        </w:rPr>
+        <w:t>}</w:t>
+      </w:r>
+      <w:r>
+        <w:rPr>
+          <w:rFonts w:ascii="Consolas" w:eastAsia="Times New Roman" w:hAnsi="Consolas" w:cs="Times New Roman"/>
+          <w:color w:val="657B83"/>
+          <w:sz w:val="21"/>
+          <w:szCs w:val="21"/>
+        </w:rPr>
+        <w:t>&gt;</w:t>
+      </w:r>
+      <w:r>
+        <w:rPr>
+          <w:rFonts w:ascii="Consolas" w:eastAsia="Times New Roman" w:hAnsi="Consolas" w:cs="Times New Roman"/>
+          <w:color w:val="BBBBBB"/>
+          <w:sz w:val="21"/>
+          <w:szCs w:val="21"/>
+        </w:rPr>
+        <w:t>I'm a </w:t>
+      </w:r>
+      <w:r>
+        <w:rPr>
+          <w:rFonts w:ascii="Consolas" w:eastAsia="Times New Roman" w:hAnsi="Consolas" w:cs="Times New Roman"/>
+          <w:color w:val="D30102"/>
+          <w:sz w:val="21"/>
+          <w:szCs w:val="21"/>
+        </w:rPr>
+        <w:t>{</w:t>
+      </w:r>
+      <w:r>
+        <w:rPr>
+          <w:rFonts w:ascii="Consolas" w:eastAsia="Times New Roman" w:hAnsi="Consolas" w:cs="Times New Roman"/>
+          <w:color w:val="268BD2"/>
+          <w:sz w:val="21"/>
+          <w:szCs w:val="21"/>
+        </w:rPr>
+        <w:t>props</w:t>
+      </w:r>
+      <w:r>
+        <w:rPr>
+          <w:rFonts w:ascii="Consolas" w:eastAsia="Times New Roman" w:hAnsi="Consolas" w:cs="Times New Roman"/>
+          <w:color w:val="93A1A1"/>
+          <w:sz w:val="21"/>
+          <w:szCs w:val="21"/>
+        </w:rPr>
+        <w:t>.</w:t>
+      </w:r>
+      <w:r>
+        <w:rPr>
+          <w:rFonts w:ascii="Consolas" w:eastAsia="Times New Roman" w:hAnsi="Consolas" w:cs="Times New Roman"/>
+          <w:color w:val="268BD2"/>
+          <w:sz w:val="21"/>
+          <w:szCs w:val="21"/>
+        </w:rPr>
+        <w:t>name</w:t>
+      </w:r>
+      <w:r>
+        <w:rPr>
+          <w:rFonts w:ascii="Consolas" w:eastAsia="Times New Roman" w:hAnsi="Consolas" w:cs="Times New Roman"/>
+          <w:color w:val="D30102"/>
+          <w:sz w:val="21"/>
+          <w:szCs w:val="21"/>
+        </w:rPr>
+        <w:t>}</w:t>
+      </w:r>
+      <w:r>
+        <w:rPr>
+          <w:rFonts w:ascii="Consolas" w:eastAsia="Times New Roman" w:hAnsi="Consolas" w:cs="Times New Roman"/>
+          <w:color w:val="BBBBBB"/>
+          <w:sz w:val="21"/>
+          <w:szCs w:val="21"/>
+        </w:rPr>
+        <w:t> and I'm </w:t>
+      </w:r>
+      <w:r>
+        <w:rPr>
+          <w:rFonts w:ascii="Consolas" w:eastAsia="Times New Roman" w:hAnsi="Consolas" w:cs="Times New Roman"/>
+          <w:color w:val="D30102"/>
+          <w:sz w:val="21"/>
+          <w:szCs w:val="21"/>
+        </w:rPr>
+        <w:t>{</w:t>
+      </w:r>
+      <w:r>
+        <w:rPr>
+          <w:rFonts w:ascii="Consolas" w:eastAsia="Times New Roman" w:hAnsi="Consolas" w:cs="Times New Roman"/>
+          <w:color w:val="268BD2"/>
+          <w:sz w:val="21"/>
+          <w:szCs w:val="21"/>
+        </w:rPr>
+        <w:t>props</w:t>
+      </w:r>
+      <w:r>
+        <w:rPr>
+          <w:rFonts w:ascii="Consolas" w:eastAsia="Times New Roman" w:hAnsi="Consolas" w:cs="Times New Roman"/>
+          <w:color w:val="93A1A1"/>
+          <w:sz w:val="21"/>
+          <w:szCs w:val="21"/>
+        </w:rPr>
+        <w:t>.</w:t>
+      </w:r>
+      <w:r>
+        <w:rPr>
+          <w:rFonts w:ascii="Consolas" w:eastAsia="Times New Roman" w:hAnsi="Consolas" w:cs="Times New Roman"/>
+          <w:color w:val="268BD2"/>
+          <w:sz w:val="21"/>
+          <w:szCs w:val="21"/>
+        </w:rPr>
+        <w:t>age</w:t>
+      </w:r>
+      <w:r>
+        <w:rPr>
+          <w:rFonts w:ascii="Consolas" w:eastAsia="Times New Roman" w:hAnsi="Consolas" w:cs="Times New Roman"/>
+          <w:color w:val="D30102"/>
+          <w:sz w:val="21"/>
+          <w:szCs w:val="21"/>
+        </w:rPr>
+        <w:t>}</w:t>
+      </w:r>
+      <w:r>
+        <w:rPr>
+          <w:rFonts w:ascii="Consolas" w:eastAsia="Times New Roman" w:hAnsi="Consolas" w:cs="Times New Roman"/>
+          <w:color w:val="BBBBBB"/>
+          <w:sz w:val="21"/>
+          <w:szCs w:val="21"/>
+        </w:rPr>
+        <w:t> years old</w:t>
+      </w:r>
+      <w:r>
+        <w:rPr>
+          <w:rFonts w:ascii="Consolas" w:eastAsia="Times New Roman" w:hAnsi="Consolas" w:cs="Times New Roman"/>
+          <w:color w:val="657B83"/>
+          <w:sz w:val="21"/>
+          <w:szCs w:val="21"/>
+        </w:rPr>
+        <w:t>&lt;/</w:t>
+      </w:r>
+      <w:r>
+        <w:rPr>
+          <w:rFonts w:ascii="Consolas" w:eastAsia="Times New Roman" w:hAnsi="Consolas" w:cs="Times New Roman"/>
+          <w:color w:val="268BD2"/>
+          <w:sz w:val="21"/>
+          <w:szCs w:val="21"/>
+        </w:rPr>
+        <w:t>p</w:t>
+      </w:r>
+      <w:r>
+        <w:rPr>
+          <w:rFonts w:ascii="Consolas" w:eastAsia="Times New Roman" w:hAnsi="Consolas" w:cs="Times New Roman"/>
+          <w:color w:val="657B83"/>
+          <w:sz w:val="21"/>
+          <w:szCs w:val="21"/>
+        </w:rPr>
+        <w:t>&gt;</w:t>
+      </w:r>
+    </w:p>
+    <w:p>
+      <w:pPr>
+        <w:shd w:val="clear" w:color="auto" w:fill="002B36"/>
+        <w:spacing w:after="0" w:line="285" w:lineRule="atLeast"/>
+        <w:rPr>
+          <w:rFonts w:ascii="Consolas" w:eastAsia="Times New Roman" w:hAnsi="Consolas" w:cs="Times New Roman"/>
+          <w:color w:val="BBBBBB"/>
+          <w:sz w:val="21"/>
+          <w:szCs w:val="21"/>
+        </w:rPr>
+      </w:pPr>
+      <w:r>
+        <w:rPr>
+          <w:rFonts w:ascii="Consolas" w:eastAsia="Times New Roman" w:hAnsi="Consolas" w:cs="Times New Roman"/>
+          <w:color w:val="BBBBBB"/>
+          <w:sz w:val="21"/>
+          <w:szCs w:val="21"/>
+        </w:rPr>
+        <w:t>      </w:t>
+      </w:r>
+      <w:r>
+        <w:rPr>
+          <w:rFonts w:ascii="Consolas" w:eastAsia="Times New Roman" w:hAnsi="Consolas" w:cs="Times New Roman"/>
+          <w:color w:val="657B83"/>
+          <w:sz w:val="21"/>
+          <w:szCs w:val="21"/>
+        </w:rPr>
+        <w:t>&lt;</w:t>
+      </w:r>
+      <w:r>
+        <w:rPr>
+          <w:rFonts w:ascii="Consolas" w:eastAsia="Times New Roman" w:hAnsi="Consolas" w:cs="Times New Roman"/>
+          <w:color w:val="268BD2"/>
+          <w:sz w:val="21"/>
+          <w:szCs w:val="21"/>
+        </w:rPr>
+        <w:t>p</w:t>
+      </w:r>
+      <w:r>
+        <w:rPr>
+          <w:rFonts w:ascii="Consolas" w:eastAsia="Times New Roman" w:hAnsi="Consolas" w:cs="Times New Roman"/>
+          <w:color w:val="657B83"/>
+          <w:sz w:val="21"/>
+          <w:szCs w:val="21"/>
+        </w:rPr>
+        <w:t>&gt;</w:t>
+      </w:r>
+      <w:r>
+        <w:rPr>
+          <w:rFonts w:ascii="Consolas" w:eastAsia="Times New Roman" w:hAnsi="Consolas" w:cs="Times New Roman"/>
+          <w:color w:val="D30102"/>
+          <w:sz w:val="21"/>
+          <w:szCs w:val="21"/>
+        </w:rPr>
+        <w:t>{</w:t>
+      </w:r>
+      <w:r>
+        <w:rPr>
+          <w:rFonts w:ascii="Consolas" w:eastAsia="Times New Roman" w:hAnsi="Consolas" w:cs="Times New Roman"/>
+          <w:color w:val="268BD2"/>
+          <w:sz w:val="21"/>
+          <w:szCs w:val="21"/>
+        </w:rPr>
+        <w:t>props</w:t>
+      </w:r>
+      <w:r>
+        <w:rPr>
+          <w:rFonts w:ascii="Consolas" w:eastAsia="Times New Roman" w:hAnsi="Consolas" w:cs="Times New Roman"/>
+          <w:color w:val="93A1A1"/>
+          <w:sz w:val="21"/>
+          <w:szCs w:val="21"/>
+        </w:rPr>
+        <w:t>.</w:t>
+      </w:r>
+      <w:r>
+        <w:rPr>
+          <w:rFonts w:ascii="Consolas" w:eastAsia="Times New Roman" w:hAnsi="Consolas" w:cs="Times New Roman"/>
+          <w:color w:val="268BD2"/>
+          <w:sz w:val="21"/>
+          <w:szCs w:val="21"/>
+        </w:rPr>
+        <w:t>children</w:t>
+      </w:r>
+      <w:r>
+        <w:rPr>
+          <w:rFonts w:ascii="Consolas" w:eastAsia="Times New Roman" w:hAnsi="Consolas" w:cs="Times New Roman"/>
+          <w:color w:val="D30102"/>
+          <w:sz w:val="21"/>
+          <w:szCs w:val="21"/>
+        </w:rPr>
+        <w:t>}</w:t>
+      </w:r>
+      <w:r>
+        <w:rPr>
+          <w:rFonts w:ascii="Consolas" w:eastAsia="Times New Roman" w:hAnsi="Consolas" w:cs="Times New Roman"/>
+          <w:color w:val="657B83"/>
+          <w:sz w:val="21"/>
+          <w:szCs w:val="21"/>
+        </w:rPr>
+        <w:t>&lt;/</w:t>
+      </w:r>
+      <w:r>
+        <w:rPr>
+          <w:rFonts w:ascii="Consolas" w:eastAsia="Times New Roman" w:hAnsi="Consolas" w:cs="Times New Roman"/>
+          <w:color w:val="268BD2"/>
+          <w:sz w:val="21"/>
+          <w:szCs w:val="21"/>
+        </w:rPr>
+        <w:t>p</w:t>
+      </w:r>
+      <w:r>
+        <w:rPr>
+          <w:rFonts w:ascii="Consolas" w:eastAsia="Times New Roman" w:hAnsi="Consolas" w:cs="Times New Roman"/>
+          <w:color w:val="657B83"/>
+          <w:sz w:val="21"/>
+          <w:szCs w:val="21"/>
+        </w:rPr>
+        <w:t>&gt;</w:t>
+      </w:r>
+    </w:p>
+    <w:p>
+      <w:pPr>
+        <w:shd w:val="clear" w:color="auto" w:fill="002B36"/>
+        <w:spacing w:after="0" w:line="285" w:lineRule="atLeast"/>
+        <w:rPr>
+          <w:rFonts w:ascii="Consolas" w:eastAsia="Times New Roman" w:hAnsi="Consolas" w:cs="Times New Roman"/>
+          <w:color w:val="BBBBBB"/>
+          <w:sz w:val="21"/>
+          <w:szCs w:val="21"/>
+        </w:rPr>
+      </w:pPr>
+      <w:r>
+        <w:rPr>
+          <w:rFonts w:ascii="Consolas" w:eastAsia="Times New Roman" w:hAnsi="Consolas" w:cs="Times New Roman"/>
+          <w:color w:val="BBBBBB"/>
+          <w:sz w:val="21"/>
+          <w:szCs w:val="21"/>
+        </w:rPr>
+        <w:t>      </w:t>
+      </w:r>
+      <w:r>
+        <w:rPr>
+          <w:rFonts w:ascii="Consolas" w:eastAsia="Times New Roman" w:hAnsi="Consolas" w:cs="Times New Roman"/>
+          <w:color w:val="657B83"/>
+          <w:sz w:val="21"/>
+          <w:szCs w:val="21"/>
+        </w:rPr>
+        <w:t>&lt;</w:t>
+      </w:r>
+      <w:r>
+        <w:rPr>
+          <w:rFonts w:ascii="Consolas" w:eastAsia="Times New Roman" w:hAnsi="Consolas" w:cs="Times New Roman"/>
+          <w:color w:val="268BD2"/>
+          <w:sz w:val="21"/>
+          <w:szCs w:val="21"/>
+        </w:rPr>
+        <w:t>input</w:t>
+      </w:r>
+    </w:p>
+    <w:p>
+      <w:pPr>
+        <w:shd w:val="clear" w:color="auto" w:fill="002B36"/>
+        <w:spacing w:after="0" w:line="285" w:lineRule="atLeast"/>
+        <w:rPr>
+          <w:rFonts w:ascii="Consolas" w:eastAsia="Times New Roman" w:hAnsi="Consolas" w:cs="Times New Roman"/>
+          <w:color w:val="BBBBBB"/>
+          <w:sz w:val="21"/>
+          <w:szCs w:val="21"/>
+        </w:rPr>
+      </w:pPr>
+      <w:r>
+        <w:rPr>
+          <w:rFonts w:ascii="Consolas" w:eastAsia="Times New Roman" w:hAnsi="Consolas" w:cs="Times New Roman"/>
+          <w:color w:val="BBBBBB"/>
+          <w:sz w:val="21"/>
+          <w:szCs w:val="21"/>
+        </w:rPr>
+        <w:t>        </w:t>
+      </w:r>
+      <w:r>
+        <w:rPr>
+          <w:rFonts w:ascii="Consolas" w:eastAsia="Times New Roman" w:hAnsi="Consolas" w:cs="Times New Roman"/>
+          <w:color w:val="93A1A1"/>
+          <w:sz w:val="21"/>
+          <w:szCs w:val="21"/>
+        </w:rPr>
+        <w:t>type</w:t>
+      </w:r>
+      <w:r>
+        <w:rPr>
+          <w:rFonts w:ascii="Consolas" w:eastAsia="Times New Roman" w:hAnsi="Consolas" w:cs="Times New Roman"/>
+          <w:color w:val="859900"/>
+          <w:sz w:val="21"/>
+          <w:szCs w:val="21"/>
+        </w:rPr>
+        <w:t>=</w:t>
+      </w:r>
+      <w:r>
+        <w:rPr>
+          <w:rFonts w:ascii="Consolas" w:eastAsia="Times New Roman" w:hAnsi="Consolas" w:cs="Times New Roman"/>
+          <w:color w:val="2AA198"/>
+          <w:sz w:val="21"/>
+          <w:szCs w:val="21"/>
+        </w:rPr>
+        <w:t>"text"</w:t>
+      </w:r>
+    </w:p>
+    <w:p>
+      <w:pPr>
+        <w:shd w:val="clear" w:color="auto" w:fill="002B36"/>
+        <w:spacing w:after="0" w:line="285" w:lineRule="atLeast"/>
+        <w:rPr>
+          <w:rFonts w:ascii="Consolas" w:eastAsia="Times New Roman" w:hAnsi="Consolas" w:cs="Times New Roman"/>
+          <w:color w:val="BBBBBB"/>
+          <w:sz w:val="21"/>
+          <w:szCs w:val="21"/>
+        </w:rPr>
+      </w:pPr>
+      <w:r>
+        <w:rPr>
+          <w:rFonts w:ascii="Consolas" w:eastAsia="Times New Roman" w:hAnsi="Consolas" w:cs="Times New Roman"/>
+          <w:color w:val="BBBBBB"/>
+          <w:sz w:val="21"/>
+          <w:szCs w:val="21"/>
+        </w:rPr>
+        <w:t>        </w:t>
+      </w:r>
+      <w:r>
+        <w:rPr>
+          <w:rFonts w:ascii="Consolas" w:eastAsia="Times New Roman" w:hAnsi="Consolas" w:cs="Times New Roman"/>
+          <w:color w:val="93A1A1"/>
+          <w:sz w:val="21"/>
+          <w:szCs w:val="21"/>
+        </w:rPr>
+        <w:t>onChange</w:t>
+      </w:r>
+      <w:r>
+        <w:rPr>
+          <w:rFonts w:ascii="Consolas" w:eastAsia="Times New Roman" w:hAnsi="Consolas" w:cs="Times New Roman"/>
+          <w:color w:val="859900"/>
+          <w:sz w:val="21"/>
+          <w:szCs w:val="21"/>
+        </w:rPr>
+        <w:t>=</w:t>
+      </w:r>
+      <w:r>
+        <w:rPr>
+          <w:rFonts w:ascii="Consolas" w:eastAsia="Times New Roman" w:hAnsi="Consolas" w:cs="Times New Roman"/>
+          <w:color w:val="D30102"/>
+          <w:sz w:val="21"/>
+          <w:szCs w:val="21"/>
+        </w:rPr>
+        <w:t>{</w:t>
+      </w:r>
+      <w:r>
+        <w:rPr>
+          <w:rFonts w:ascii="Consolas" w:eastAsia="Times New Roman" w:hAnsi="Consolas" w:cs="Times New Roman"/>
+          <w:color w:val="268BD2"/>
+          <w:sz w:val="21"/>
+          <w:szCs w:val="21"/>
+        </w:rPr>
+        <w:t>props</w:t>
+      </w:r>
+      <w:r>
+        <w:rPr>
+          <w:rFonts w:ascii="Consolas" w:eastAsia="Times New Roman" w:hAnsi="Consolas" w:cs="Times New Roman"/>
+          <w:color w:val="93A1A1"/>
+          <w:sz w:val="21"/>
+          <w:szCs w:val="21"/>
+        </w:rPr>
+        <w:t>.</w:t>
+      </w:r>
+      <w:r>
+        <w:rPr>
+          <w:rFonts w:ascii="Consolas" w:eastAsia="Times New Roman" w:hAnsi="Consolas" w:cs="Times New Roman"/>
+          <w:color w:val="268BD2"/>
+          <w:sz w:val="21"/>
+          <w:szCs w:val="21"/>
+        </w:rPr>
+        <w:t>changeName</w:t>
+      </w:r>
+      <w:r>
+        <w:rPr>
+          <w:rFonts w:ascii="Consolas" w:eastAsia="Times New Roman" w:hAnsi="Consolas" w:cs="Times New Roman"/>
+          <w:color w:val="D30102"/>
+          <w:sz w:val="21"/>
+          <w:szCs w:val="21"/>
+        </w:rPr>
+        <w:t>}</w:t>
+      </w:r>
+    </w:p>
+    <w:p>
+      <w:pPr>
+        <w:shd w:val="clear" w:color="auto" w:fill="002B36"/>
+        <w:spacing w:after="0" w:line="285" w:lineRule="atLeast"/>
+        <w:rPr>
+          <w:rFonts w:ascii="Consolas" w:eastAsia="Times New Roman" w:hAnsi="Consolas" w:cs="Times New Roman"/>
+          <w:color w:val="BBBBBB"/>
+          <w:sz w:val="21"/>
+          <w:szCs w:val="21"/>
+        </w:rPr>
+      </w:pPr>
+      <w:r>
+        <w:rPr>
+          <w:rFonts w:ascii="Consolas" w:eastAsia="Times New Roman" w:hAnsi="Consolas" w:cs="Times New Roman"/>
+          <w:color w:val="BBBBBB"/>
+          <w:sz w:val="21"/>
+          <w:szCs w:val="21"/>
+        </w:rPr>
+        <w:t>        </w:t>
+      </w:r>
+      <w:r>
+        <w:rPr>
+          <w:rFonts w:ascii="Consolas" w:eastAsia="Times New Roman" w:hAnsi="Consolas" w:cs="Times New Roman"/>
+          <w:color w:val="93A1A1"/>
+          <w:sz w:val="21"/>
+          <w:szCs w:val="21"/>
+        </w:rPr>
+        <w:t>value</w:t>
+      </w:r>
+      <w:r>
+        <w:rPr>
+          <w:rFonts w:ascii="Consolas" w:eastAsia="Times New Roman" w:hAnsi="Consolas" w:cs="Times New Roman"/>
+          <w:color w:val="859900"/>
+          <w:sz w:val="21"/>
+          <w:szCs w:val="21"/>
+        </w:rPr>
+        <w:t>=</w:t>
+      </w:r>
+      <w:r>
+        <w:rPr>
+          <w:rFonts w:ascii="Consolas" w:eastAsia="Times New Roman" w:hAnsi="Consolas" w:cs="Times New Roman"/>
+          <w:color w:val="D30102"/>
+          <w:sz w:val="21"/>
+          <w:szCs w:val="21"/>
+        </w:rPr>
+        <w:t>{</w:t>
+      </w:r>
+      <w:r>
+        <w:rPr>
+          <w:rFonts w:ascii="Consolas" w:eastAsia="Times New Roman" w:hAnsi="Consolas" w:cs="Times New Roman"/>
+          <w:color w:val="268BD2"/>
+          <w:sz w:val="21"/>
+          <w:szCs w:val="21"/>
+        </w:rPr>
+        <w:t>props</w:t>
+      </w:r>
+      <w:r>
+        <w:rPr>
+          <w:rFonts w:ascii="Consolas" w:eastAsia="Times New Roman" w:hAnsi="Consolas" w:cs="Times New Roman"/>
+          <w:color w:val="93A1A1"/>
+          <w:sz w:val="21"/>
+          <w:szCs w:val="21"/>
+        </w:rPr>
+        <w:t>.</w:t>
+      </w:r>
+      <w:r>
+        <w:rPr>
+          <w:rFonts w:ascii="Consolas" w:eastAsia="Times New Roman" w:hAnsi="Consolas" w:cs="Times New Roman"/>
+          <w:color w:val="268BD2"/>
+          <w:sz w:val="21"/>
+          <w:szCs w:val="21"/>
+        </w:rPr>
+        <w:t>name</w:t>
+      </w:r>
+      <w:r>
+        <w:rPr>
+          <w:rFonts w:ascii="Consolas" w:eastAsia="Times New Roman" w:hAnsi="Consolas" w:cs="Times New Roman"/>
+          <w:color w:val="D30102"/>
+          <w:sz w:val="21"/>
+          <w:szCs w:val="21"/>
+        </w:rPr>
+        <w:t>}</w:t>
+      </w:r>
+      <w:r>
+        <w:rPr>
+          <w:rFonts w:ascii="Consolas" w:eastAsia="Times New Roman" w:hAnsi="Consolas" w:cs="Times New Roman"/>
+          <w:color w:val="657B83"/>
+          <w:sz w:val="21"/>
+          <w:szCs w:val="21"/>
+        </w:rPr>
+        <w:t>/&gt;</w:t>
+      </w:r>
+    </w:p>
+    <w:p>
+      <w:pPr>
+        <w:shd w:val="clear" w:color="auto" w:fill="002B36"/>
+        <w:spacing w:after="0" w:line="285" w:lineRule="atLeast"/>
+        <w:rPr>
+          <w:rFonts w:ascii="Consolas" w:eastAsia="Times New Roman" w:hAnsi="Consolas" w:cs="Times New Roman"/>
+          <w:color w:val="BBBBBB"/>
+          <w:sz w:val="21"/>
+          <w:szCs w:val="21"/>
+        </w:rPr>
+      </w:pPr>
+      <w:r>
+        <w:rPr>
+          <w:rFonts w:ascii="Consolas" w:eastAsia="Times New Roman" w:hAnsi="Consolas" w:cs="Times New Roman"/>
+          <w:color w:val="BBBBBB"/>
+          <w:sz w:val="21"/>
+          <w:szCs w:val="21"/>
+        </w:rPr>
+        <w:t>    </w:t>
+      </w:r>
+      <w:r>
+        <w:rPr>
+          <w:rFonts w:ascii="Consolas" w:eastAsia="Times New Roman" w:hAnsi="Consolas" w:cs="Times New Roman"/>
+          <w:color w:val="657B83"/>
+          <w:sz w:val="21"/>
+          <w:szCs w:val="21"/>
+        </w:rPr>
+        <w:t>&lt;/</w:t>
+      </w:r>
+      <w:r>
+        <w:rPr>
+          <w:rFonts w:ascii="Consolas" w:eastAsia="Times New Roman" w:hAnsi="Consolas" w:cs="Times New Roman"/>
+          <w:color w:val="859900"/>
+          <w:sz w:val="21"/>
+          <w:szCs w:val="21"/>
+        </w:rPr>
+        <w:t>StyleDiv</w:t>
+      </w:r>
+      <w:r>
+        <w:rPr>
+          <w:rFonts w:ascii="Consolas" w:eastAsia="Times New Roman" w:hAnsi="Consolas" w:cs="Times New Roman"/>
+          <w:color w:val="657B83"/>
+          <w:sz w:val="21"/>
+          <w:szCs w:val="21"/>
+        </w:rPr>
+        <w:t>&gt;</w:t>
+      </w:r>
+    </w:p>
+    <w:p>
+      <w:pPr>
+        <w:shd w:val="clear" w:color="auto" w:fill="002B36"/>
+        <w:spacing w:after="0" w:line="285" w:lineRule="atLeast"/>
+        <w:rPr>
+          <w:rFonts w:ascii="Consolas" w:eastAsia="Times New Roman" w:hAnsi="Consolas" w:cs="Times New Roman"/>
+          <w:color w:val="BBBBBB"/>
+          <w:sz w:val="21"/>
+          <w:szCs w:val="21"/>
+        </w:rPr>
+      </w:pPr>
+      <w:r>
+        <w:rPr>
+          <w:rFonts w:ascii="Consolas" w:eastAsia="Times New Roman" w:hAnsi="Consolas" w:cs="Times New Roman"/>
+          <w:color w:val="BBBBBB"/>
+          <w:sz w:val="21"/>
+          <w:szCs w:val="21"/>
+        </w:rPr>
+        <w:t>  )</w:t>
+      </w:r>
+    </w:p>
+    <w:p>
+      <w:pPr>
+        <w:shd w:val="clear" w:color="auto" w:fill="002B36"/>
+        <w:spacing w:after="0" w:line="285" w:lineRule="atLeast"/>
+        <w:rPr>
+          <w:rFonts w:ascii="Consolas" w:eastAsia="Times New Roman" w:hAnsi="Consolas" w:cs="Times New Roman"/>
+          <w:color w:val="BBBBBB"/>
+          <w:sz w:val="21"/>
+          <w:szCs w:val="21"/>
+        </w:rPr>
+      </w:pPr>
+      <w:r>
+        <w:rPr>
+          <w:rFonts w:ascii="Consolas" w:eastAsia="Times New Roman" w:hAnsi="Consolas" w:cs="Times New Roman"/>
+          <w:color w:val="BBBBBB"/>
+          <w:sz w:val="21"/>
+          <w:szCs w:val="21"/>
+        </w:rPr>
+        <w:t>  </w:t>
+      </w:r>
+      <w:r>
+        <w:rPr>
+          <w:rFonts w:ascii="Consolas" w:eastAsia="Times New Roman" w:hAnsi="Consolas" w:cs="Times New Roman"/>
+          <w:i/>
+          <w:iCs/>
+          <w:color w:val="657B83"/>
+          <w:sz w:val="21"/>
+          <w:szCs w:val="21"/>
+        </w:rPr>
+        <w:t>// đối với class-based components, chúng ta sẽ dùng this.props trong JSX code để get value của các attribute này.</w:t>
+      </w:r>
+    </w:p>
+    <w:p>
+      <w:pPr>
+        <w:shd w:val="clear" w:color="auto" w:fill="002B36"/>
+        <w:spacing w:after="0" w:line="285" w:lineRule="atLeast"/>
+        <w:rPr>
+          <w:rFonts w:ascii="Consolas" w:eastAsia="Times New Roman" w:hAnsi="Consolas" w:cs="Times New Roman"/>
+          <w:color w:val="BBBBBB"/>
+          <w:sz w:val="21"/>
+          <w:szCs w:val="21"/>
+        </w:rPr>
+      </w:pPr>
+      <w:r>
+        <w:rPr>
+          <w:rFonts w:ascii="Consolas" w:eastAsia="Times New Roman" w:hAnsi="Consolas" w:cs="Times New Roman"/>
+          <w:color w:val="BBBBBB"/>
+          <w:sz w:val="21"/>
+          <w:szCs w:val="21"/>
+        </w:rPr>
+        <w:t>}</w:t>
+      </w:r>
+    </w:p>
+    <w:p>
+      <w:pPr>
+        <w:shd w:val="clear" w:color="auto" w:fill="002B36"/>
+        <w:spacing w:after="0" w:line="285" w:lineRule="atLeast"/>
+        <w:rPr>
+          <w:rFonts w:ascii="Consolas" w:eastAsia="Times New Roman" w:hAnsi="Consolas" w:cs="Times New Roman"/>
+          <w:color w:val="BBBBBB"/>
+          <w:sz w:val="21"/>
+          <w:szCs w:val="21"/>
+        </w:rPr>
+      </w:pPr>
+    </w:p>
+    <w:p>
+      <w:pPr>
+        <w:shd w:val="clear" w:color="auto" w:fill="002B36"/>
+        <w:spacing w:after="0" w:line="285" w:lineRule="atLeast"/>
+        <w:rPr>
+          <w:rFonts w:ascii="Consolas" w:eastAsia="Times New Roman" w:hAnsi="Consolas" w:cs="Times New Roman"/>
+          <w:color w:val="BBBBBB"/>
+          <w:sz w:val="21"/>
+          <w:szCs w:val="21"/>
+        </w:rPr>
+      </w:pPr>
+      <w:r>
+        <w:rPr>
+          <w:rFonts w:ascii="Consolas" w:eastAsia="Times New Roman" w:hAnsi="Consolas" w:cs="Times New Roman"/>
+          <w:color w:val="859900"/>
+          <w:sz w:val="21"/>
+          <w:szCs w:val="21"/>
+        </w:rPr>
+        <w:t>export</w:t>
+      </w:r>
+      <w:r>
+        <w:rPr>
+          <w:rFonts w:ascii="Consolas" w:eastAsia="Times New Roman" w:hAnsi="Consolas" w:cs="Times New Roman"/>
+          <w:color w:val="BBBBBB"/>
+          <w:sz w:val="21"/>
+          <w:szCs w:val="21"/>
+        </w:rPr>
+        <w:t> </w:t>
+      </w:r>
+      <w:r>
+        <w:rPr>
+          <w:rFonts w:ascii="Consolas" w:eastAsia="Times New Roman" w:hAnsi="Consolas" w:cs="Times New Roman"/>
+          <w:color w:val="859900"/>
+          <w:sz w:val="21"/>
+          <w:szCs w:val="21"/>
+        </w:rPr>
+        <w:t>default</w:t>
+      </w:r>
+      <w:r>
+        <w:rPr>
+          <w:rFonts w:ascii="Consolas" w:eastAsia="Times New Roman" w:hAnsi="Consolas" w:cs="Times New Roman"/>
+          <w:color w:val="BBBBBB"/>
+          <w:sz w:val="21"/>
+          <w:szCs w:val="21"/>
+        </w:rPr>
+        <w:t> </w:t>
+      </w:r>
+      <w:r>
+        <w:rPr>
+          <w:rFonts w:ascii="Consolas" w:eastAsia="Times New Roman" w:hAnsi="Consolas" w:cs="Times New Roman"/>
+          <w:color w:val="268BD2"/>
+          <w:sz w:val="21"/>
+          <w:szCs w:val="21"/>
+        </w:rPr>
+        <w:t>person</w:t>
+      </w:r>
+      <w:r>
+        <w:rPr>
+          <w:rFonts w:ascii="Consolas" w:eastAsia="Times New Roman" w:hAnsi="Consolas" w:cs="Times New Roman"/>
+          <w:color w:val="BBBBBB"/>
+          <w:sz w:val="21"/>
+          <w:szCs w:val="21"/>
+        </w:rPr>
+        <w:t>; </w:t>
+      </w:r>
+      <w:r>
+        <w:rPr>
+          <w:rFonts w:ascii="Consolas" w:eastAsia="Times New Roman" w:hAnsi="Consolas" w:cs="Times New Roman"/>
+          <w:i/>
+          <w:iCs/>
+          <w:color w:val="657B83"/>
+          <w:sz w:val="21"/>
+          <w:szCs w:val="21"/>
+        </w:rPr>
+        <w:t>// dùng được với functional-based component</w:t>
+      </w:r>
+    </w:p>
+    <w:p>
+      <w:pPr>
+        <w:rPr>
+          <w:b/>
+        </w:rPr>
+      </w:pPr>
+    </w:p>
+    <w:p>
+      <w:pPr>
+        <w:jc w:val="center"/>
+        <w:rPr>
+          <w:b/>
+        </w:rPr>
+      </w:pPr>
+      <w:r>
+        <w:rPr>
+          <w:b/>
+        </w:rPr>
+        <w:t>More on Styled Component</w:t>
+      </w:r>
+    </w:p>
+    <w:p>
+      <w:pPr>
+        <w:pStyle w:val="ListParagraph"/>
+        <w:numPr>
+          <w:ilvl w:val="0"/>
+          <w:numId w:val="11"/>
+        </w:numPr>
+      </w:pPr>
+      <w:r>
+        <w:lastRenderedPageBreak/>
+        <w:t xml:space="preserve">Nếu </w:t>
+      </w:r>
+      <w:r>
+        <w:t>chúng ta inspect các element, chúng ta sẽ thấy các element có class name được generated bởi các 3</w:t>
+      </w:r>
+      <w:r>
+        <w:rPr>
+          <w:vertAlign w:val="superscript"/>
+        </w:rPr>
+        <w:t>rd</w:t>
+      </w:r>
+      <w:r>
+        <w:t xml:space="preserve"> party mà chúng ta sử dụng, và chúng ta có thể tìm thấy class này nếu inspect head element của page.</w:t>
+      </w:r>
+    </w:p>
+    <w:p>
+      <w:r>
+        <w:drawing>
+          <wp:inline distT="0" distB="0" distL="0" distR="0" wp14:anchorId="1C55B920" wp14:editId="1D85273C">
+            <wp:extent cx="3077004" cy="533474"/>
+            <wp:effectExtent l="0" t="0" r="9525" b="0"/>
+            <wp:docPr id="12" name="Picture 12"/>
+            <wp:cNvGraphicFramePr>
+              <a:graphicFrameLocks xmlns:a="http://schemas.openxmlformats.org/drawingml/2006/main" noChangeAspect="1"/>
+            </wp:cNvGraphicFramePr>
+            <a:graphic xmlns:a="http://schemas.openxmlformats.org/drawingml/2006/main">
+              <a:graphicData uri="http://schemas.openxmlformats.org/drawingml/2006/picture">
+                <pic:pic xmlns:pic="http://schemas.openxmlformats.org/drawingml/2006/picture">
+                  <pic:nvPicPr>
+                    <pic:cNvPr id="1" name=""/>
+                    <pic:cNvPicPr/>
+                  </pic:nvPicPr>
+                  <pic:blipFill>
+                    <a:blip r:embed="rId19"/>
+                    <a:stretch>
+                      <a:fillRect/>
+                    </a:stretch>
+                  </pic:blipFill>
+                  <pic:spPr>
+                    <a:xfrm>
+                      <a:off x="0" y="0"/>
+                      <a:ext cx="3077004" cy="533474"/>
+                    </a:xfrm>
+                    <a:prstGeom prst="rect">
+                      <a:avLst/>
+                    </a:prstGeom>
+                  </pic:spPr>
+                </pic:pic>
+              </a:graphicData>
+            </a:graphic>
+          </wp:inline>
+        </w:drawing>
+      </w:r>
+    </w:p>
+    <w:p>
+      <w:r>
+        <w:drawing>
+          <wp:inline distT="0" distB="0" distL="0" distR="0" wp14:anchorId="5543E0C4" wp14:editId="06D8E643">
+            <wp:extent cx="7376727" cy="1123950"/>
+            <wp:effectExtent l="0" t="0" r="0" b="0"/>
+            <wp:docPr id="13" name="Picture 13"/>
+            <wp:cNvGraphicFramePr>
+              <a:graphicFrameLocks xmlns:a="http://schemas.openxmlformats.org/drawingml/2006/main" noChangeAspect="1"/>
+            </wp:cNvGraphicFramePr>
+            <a:graphic xmlns:a="http://schemas.openxmlformats.org/drawingml/2006/main">
+              <a:graphicData uri="http://schemas.openxmlformats.org/drawingml/2006/picture">
+                <pic:pic xmlns:pic="http://schemas.openxmlformats.org/drawingml/2006/picture">
+                  <pic:nvPicPr>
+                    <pic:cNvPr id="1" name=""/>
+                    <pic:cNvPicPr/>
+                  </pic:nvPicPr>
+                  <pic:blipFill>
+                    <a:blip r:embed="rId20"/>
+                    <a:stretch>
+                      <a:fillRect/>
+                    </a:stretch>
+                  </pic:blipFill>
+                  <pic:spPr>
+                    <a:xfrm>
+                      <a:off x="0" y="0"/>
+                      <a:ext cx="7400639" cy="1127593"/>
+                    </a:xfrm>
+                    <a:prstGeom prst="rect">
+                      <a:avLst/>
+                    </a:prstGeom>
+                  </pic:spPr>
+                </pic:pic>
+              </a:graphicData>
+            </a:graphic>
+          </wp:inline>
+        </w:drawing>
+      </w:r>
+    </w:p>
+    <w:p/>
+    <w:p>
+      <w:pPr>
+        <w:pStyle w:val="ListParagraph"/>
+        <w:numPr>
+          <w:ilvl w:val="0"/>
+          <w:numId w:val="11"/>
+        </w:numPr>
+      </w:pPr>
+      <w:r>
+        <w:t>Tiếp tục sử dụng Styled Component với App component, và thực hiện dynamically render style.</w:t>
+      </w:r>
+    </w:p>
+    <w:p>
+      <w:pPr>
+        <w:pStyle w:val="ListParagraph"/>
+        <w:numPr>
+          <w:ilvl w:val="1"/>
+          <w:numId w:val="11"/>
+        </w:numPr>
+      </w:pPr>
+      <w:r>
+        <w:t>Bỏ những code liên quan đến style theo cách cũ.</w:t>
+      </w:r>
+    </w:p>
+    <w:p>
+      <w:pPr>
+        <w:pStyle w:val="ListParagraph"/>
+        <w:numPr>
+          <w:ilvl w:val="1"/>
+          <w:numId w:val="11"/>
+        </w:numPr>
+      </w:pPr>
+      <w:r>
+        <w:t>Chỉ apply style với button.</w:t>
+      </w:r>
+    </w:p>
+    <w:p>
+      <w:pPr>
+        <w:rPr>
+          <w:b/>
+        </w:rPr>
+      </w:pPr>
+      <w:r>
+        <w:rPr>
+          <w:b/>
+        </w:rPr>
+        <w:t>react-complete-guide\src\App.js</w:t>
+      </w:r>
+    </w:p>
+    <w:p>
+      <w:pPr>
+        <w:shd w:val="clear" w:color="auto" w:fill="002B36"/>
+        <w:spacing w:after="0" w:line="285" w:lineRule="atLeast"/>
+        <w:rPr>
+          <w:rFonts w:ascii="Consolas" w:eastAsia="Times New Roman" w:hAnsi="Consolas" w:cs="Times New Roman"/>
+          <w:color w:val="BBBBBB"/>
+          <w:sz w:val="21"/>
+          <w:szCs w:val="21"/>
+        </w:rPr>
+      </w:pPr>
+      <w:r>
+        <w:rPr>
+          <w:rFonts w:ascii="Consolas" w:eastAsia="Times New Roman" w:hAnsi="Consolas" w:cs="Times New Roman"/>
+          <w:b/>
+          <w:bCs/>
+          <w:color w:val="93A1A1"/>
+          <w:sz w:val="21"/>
+          <w:szCs w:val="21"/>
+        </w:rPr>
+        <w:t>const</w:t>
+      </w:r>
+      <w:r>
+        <w:rPr>
+          <w:rFonts w:ascii="Consolas" w:eastAsia="Times New Roman" w:hAnsi="Consolas" w:cs="Times New Roman"/>
+          <w:color w:val="BBBBBB"/>
+          <w:sz w:val="21"/>
+          <w:szCs w:val="21"/>
+        </w:rPr>
+        <w:t> </w:t>
+      </w:r>
+      <w:r>
+        <w:rPr>
+          <w:rFonts w:ascii="Consolas" w:eastAsia="Times New Roman" w:hAnsi="Consolas" w:cs="Times New Roman"/>
+          <w:color w:val="268BD2"/>
+          <w:sz w:val="21"/>
+          <w:szCs w:val="21"/>
+        </w:rPr>
+        <w:t>StyledButton</w:t>
+      </w:r>
+      <w:r>
+        <w:rPr>
+          <w:rFonts w:ascii="Consolas" w:eastAsia="Times New Roman" w:hAnsi="Consolas" w:cs="Times New Roman"/>
+          <w:color w:val="BBBBBB"/>
+          <w:sz w:val="21"/>
+          <w:szCs w:val="21"/>
+        </w:rPr>
+        <w:t> </w:t>
+      </w:r>
+      <w:r>
+        <w:rPr>
+          <w:rFonts w:ascii="Consolas" w:eastAsia="Times New Roman" w:hAnsi="Consolas" w:cs="Times New Roman"/>
+          <w:color w:val="859900"/>
+          <w:sz w:val="21"/>
+          <w:szCs w:val="21"/>
+        </w:rPr>
+        <w:t>=</w:t>
+      </w:r>
+      <w:r>
+        <w:rPr>
+          <w:rFonts w:ascii="Consolas" w:eastAsia="Times New Roman" w:hAnsi="Consolas" w:cs="Times New Roman"/>
+          <w:color w:val="BBBBBB"/>
+          <w:sz w:val="21"/>
+          <w:szCs w:val="21"/>
+        </w:rPr>
+        <w:t> </w:t>
+      </w:r>
+      <w:r>
+        <w:rPr>
+          <w:rFonts w:ascii="Consolas" w:eastAsia="Times New Roman" w:hAnsi="Consolas" w:cs="Times New Roman"/>
+          <w:color w:val="268BD2"/>
+          <w:sz w:val="21"/>
+          <w:szCs w:val="21"/>
+        </w:rPr>
+        <w:t>styled</w:t>
+      </w:r>
+      <w:r>
+        <w:rPr>
+          <w:rFonts w:ascii="Consolas" w:eastAsia="Times New Roman" w:hAnsi="Consolas" w:cs="Times New Roman"/>
+          <w:color w:val="2AA198"/>
+          <w:sz w:val="21"/>
+          <w:szCs w:val="21"/>
+        </w:rPr>
+        <w:t>.</w:t>
+      </w:r>
+      <w:r>
+        <w:rPr>
+          <w:rFonts w:ascii="Consolas" w:eastAsia="Times New Roman" w:hAnsi="Consolas" w:cs="Times New Roman"/>
+          <w:color w:val="268BD2"/>
+          <w:sz w:val="21"/>
+          <w:szCs w:val="21"/>
+        </w:rPr>
+        <w:t>button</w:t>
+      </w:r>
+      <w:r>
+        <w:rPr>
+          <w:rFonts w:ascii="Consolas" w:eastAsia="Times New Roman" w:hAnsi="Consolas" w:cs="Times New Roman"/>
+          <w:color w:val="2AA198"/>
+          <w:sz w:val="21"/>
+          <w:szCs w:val="21"/>
+        </w:rPr>
+        <w:t>`</w:t>
+      </w:r>
+    </w:p>
+    <w:p>
+      <w:pPr>
+        <w:shd w:val="clear" w:color="auto" w:fill="002B36"/>
+        <w:spacing w:after="0" w:line="285" w:lineRule="atLeast"/>
+        <w:rPr>
+          <w:rFonts w:ascii="Consolas" w:eastAsia="Times New Roman" w:hAnsi="Consolas" w:cs="Times New Roman"/>
+          <w:color w:val="BBBBBB"/>
+          <w:sz w:val="21"/>
+          <w:szCs w:val="21"/>
+        </w:rPr>
+      </w:pPr>
+      <w:r>
+        <w:rPr>
+          <w:rFonts w:ascii="Consolas" w:eastAsia="Times New Roman" w:hAnsi="Consolas" w:cs="Times New Roman"/>
+          <w:color w:val="2AA198"/>
+          <w:sz w:val="21"/>
+          <w:szCs w:val="21"/>
+        </w:rPr>
+        <w:t>  background-color: ${</w:t>
+      </w:r>
+      <w:r>
+        <w:rPr>
+          <w:rFonts w:ascii="Consolas" w:eastAsia="Times New Roman" w:hAnsi="Consolas" w:cs="Times New Roman"/>
+          <w:color w:val="93A1A1"/>
+          <w:sz w:val="21"/>
+          <w:szCs w:val="21"/>
+        </w:rPr>
+        <w:t>props </w:t>
+      </w:r>
+      <w:r>
+        <w:rPr>
+          <w:rFonts w:ascii="Consolas" w:eastAsia="Times New Roman" w:hAnsi="Consolas" w:cs="Times New Roman"/>
+          <w:b/>
+          <w:bCs/>
+          <w:color w:val="93A1A1"/>
+          <w:sz w:val="21"/>
+          <w:szCs w:val="21"/>
+        </w:rPr>
+        <w:t>=&gt;</w:t>
+      </w:r>
+      <w:r>
+        <w:rPr>
+          <w:rFonts w:ascii="Consolas" w:eastAsia="Times New Roman" w:hAnsi="Consolas" w:cs="Times New Roman"/>
+          <w:color w:val="93A1A1"/>
+          <w:sz w:val="21"/>
+          <w:szCs w:val="21"/>
+        </w:rPr>
+        <w:t> </w:t>
+      </w:r>
+      <w:r>
+        <w:rPr>
+          <w:rFonts w:ascii="Consolas" w:eastAsia="Times New Roman" w:hAnsi="Consolas" w:cs="Times New Roman"/>
+          <w:color w:val="268BD2"/>
+          <w:sz w:val="21"/>
+          <w:szCs w:val="21"/>
+        </w:rPr>
+        <w:t>props</w:t>
+      </w:r>
+      <w:r>
+        <w:rPr>
+          <w:rFonts w:ascii="Consolas" w:eastAsia="Times New Roman" w:hAnsi="Consolas" w:cs="Times New Roman"/>
+          <w:color w:val="93A1A1"/>
+          <w:sz w:val="21"/>
+          <w:szCs w:val="21"/>
+        </w:rPr>
+        <w:t>.</w:t>
+      </w:r>
+      <w:r>
+        <w:rPr>
+          <w:rFonts w:ascii="Consolas" w:eastAsia="Times New Roman" w:hAnsi="Consolas" w:cs="Times New Roman"/>
+          <w:color w:val="268BD2"/>
+          <w:sz w:val="21"/>
+          <w:szCs w:val="21"/>
+        </w:rPr>
+        <w:t>alt</w:t>
+      </w:r>
+      <w:r>
+        <w:rPr>
+          <w:rFonts w:ascii="Consolas" w:eastAsia="Times New Roman" w:hAnsi="Consolas" w:cs="Times New Roman"/>
+          <w:color w:val="93A1A1"/>
+          <w:sz w:val="21"/>
+          <w:szCs w:val="21"/>
+        </w:rPr>
+        <w:t> </w:t>
+      </w:r>
+      <w:r>
+        <w:rPr>
+          <w:rFonts w:ascii="Consolas" w:eastAsia="Times New Roman" w:hAnsi="Consolas" w:cs="Times New Roman"/>
+          <w:color w:val="859900"/>
+          <w:sz w:val="21"/>
+          <w:szCs w:val="21"/>
+        </w:rPr>
+        <w:t>?</w:t>
+      </w:r>
+      <w:r>
+        <w:rPr>
+          <w:rFonts w:ascii="Consolas" w:eastAsia="Times New Roman" w:hAnsi="Consolas" w:cs="Times New Roman"/>
+          <w:color w:val="93A1A1"/>
+          <w:sz w:val="21"/>
+          <w:szCs w:val="21"/>
+        </w:rPr>
+        <w:t> </w:t>
+      </w:r>
+      <w:r>
+        <w:rPr>
+          <w:rFonts w:ascii="Consolas" w:eastAsia="Times New Roman" w:hAnsi="Consolas" w:cs="Times New Roman"/>
+          <w:color w:val="2AA198"/>
+          <w:sz w:val="21"/>
+          <w:szCs w:val="21"/>
+        </w:rPr>
+        <w:t>'red'</w:t>
+      </w:r>
+      <w:r>
+        <w:rPr>
+          <w:rFonts w:ascii="Consolas" w:eastAsia="Times New Roman" w:hAnsi="Consolas" w:cs="Times New Roman"/>
+          <w:color w:val="93A1A1"/>
+          <w:sz w:val="21"/>
+          <w:szCs w:val="21"/>
+        </w:rPr>
+        <w:t> </w:t>
+      </w:r>
+      <w:r>
+        <w:rPr>
+          <w:rFonts w:ascii="Consolas" w:eastAsia="Times New Roman" w:hAnsi="Consolas" w:cs="Times New Roman"/>
+          <w:color w:val="859900"/>
+          <w:sz w:val="21"/>
+          <w:szCs w:val="21"/>
+        </w:rPr>
+        <w:t>:</w:t>
+      </w:r>
+      <w:r>
+        <w:rPr>
+          <w:rFonts w:ascii="Consolas" w:eastAsia="Times New Roman" w:hAnsi="Consolas" w:cs="Times New Roman"/>
+          <w:color w:val="93A1A1"/>
+          <w:sz w:val="21"/>
+          <w:szCs w:val="21"/>
+        </w:rPr>
+        <w:t> </w:t>
+      </w:r>
+      <w:r>
+        <w:rPr>
+          <w:rFonts w:ascii="Consolas" w:eastAsia="Times New Roman" w:hAnsi="Consolas" w:cs="Times New Roman"/>
+          <w:color w:val="2AA198"/>
+          <w:sz w:val="21"/>
+          <w:szCs w:val="21"/>
+        </w:rPr>
+        <w:t>'green'};</w:t>
+      </w:r>
+    </w:p>
+    <w:p>
+      <w:pPr>
+        <w:shd w:val="clear" w:color="auto" w:fill="002B36"/>
+        <w:spacing w:after="0" w:line="285" w:lineRule="atLeast"/>
+        <w:rPr>
+          <w:rFonts w:ascii="Consolas" w:eastAsia="Times New Roman" w:hAnsi="Consolas" w:cs="Times New Roman"/>
+          <w:color w:val="BBBBBB"/>
+          <w:sz w:val="21"/>
+          <w:szCs w:val="21"/>
+        </w:rPr>
+      </w:pPr>
+      <w:r>
+        <w:rPr>
+          <w:rFonts w:ascii="Consolas" w:eastAsia="Times New Roman" w:hAnsi="Consolas" w:cs="Times New Roman"/>
+          <w:color w:val="2AA198"/>
+          <w:sz w:val="21"/>
+          <w:szCs w:val="21"/>
+        </w:rPr>
+        <w:t>  color: white;</w:t>
+      </w:r>
+    </w:p>
+    <w:p>
+      <w:pPr>
+        <w:shd w:val="clear" w:color="auto" w:fill="002B36"/>
+        <w:spacing w:after="0" w:line="285" w:lineRule="atLeast"/>
+        <w:rPr>
+          <w:rFonts w:ascii="Consolas" w:eastAsia="Times New Roman" w:hAnsi="Consolas" w:cs="Times New Roman"/>
+          <w:color w:val="BBBBBB"/>
+          <w:sz w:val="21"/>
+          <w:szCs w:val="21"/>
+        </w:rPr>
+      </w:pPr>
+      <w:r>
+        <w:rPr>
+          <w:rFonts w:ascii="Consolas" w:eastAsia="Times New Roman" w:hAnsi="Consolas" w:cs="Times New Roman"/>
+          <w:color w:val="2AA198"/>
+          <w:sz w:val="21"/>
+          <w:szCs w:val="21"/>
+        </w:rPr>
+        <w:t>  font: inherit;</w:t>
+      </w:r>
+    </w:p>
+    <w:p>
+      <w:pPr>
+        <w:shd w:val="clear" w:color="auto" w:fill="002B36"/>
+        <w:spacing w:after="0" w:line="285" w:lineRule="atLeast"/>
+        <w:rPr>
+          <w:rFonts w:ascii="Consolas" w:eastAsia="Times New Roman" w:hAnsi="Consolas" w:cs="Times New Roman"/>
+          <w:color w:val="BBBBBB"/>
+          <w:sz w:val="21"/>
+          <w:szCs w:val="21"/>
+        </w:rPr>
+      </w:pPr>
+      <w:r>
+        <w:rPr>
+          <w:rFonts w:ascii="Consolas" w:eastAsia="Times New Roman" w:hAnsi="Consolas" w:cs="Times New Roman"/>
+          <w:color w:val="2AA198"/>
+          <w:sz w:val="21"/>
+          <w:szCs w:val="21"/>
+        </w:rPr>
+        <w:t>  border: 1px solid blue;</w:t>
+      </w:r>
+    </w:p>
+    <w:p>
+      <w:pPr>
+        <w:shd w:val="clear" w:color="auto" w:fill="002B36"/>
+        <w:spacing w:after="0" w:line="285" w:lineRule="atLeast"/>
+        <w:rPr>
+          <w:rFonts w:ascii="Consolas" w:eastAsia="Times New Roman" w:hAnsi="Consolas" w:cs="Times New Roman"/>
+          <w:color w:val="BBBBBB"/>
+          <w:sz w:val="21"/>
+          <w:szCs w:val="21"/>
+        </w:rPr>
+      </w:pPr>
+      <w:r>
+        <w:rPr>
+          <w:rFonts w:ascii="Consolas" w:eastAsia="Times New Roman" w:hAnsi="Consolas" w:cs="Times New Roman"/>
+          <w:color w:val="2AA198"/>
+          <w:sz w:val="21"/>
+          <w:szCs w:val="21"/>
+        </w:rPr>
+        <w:t>  padding: 8px;</w:t>
+      </w:r>
+    </w:p>
+    <w:p>
+      <w:pPr>
+        <w:shd w:val="clear" w:color="auto" w:fill="002B36"/>
+        <w:spacing w:after="0" w:line="285" w:lineRule="atLeast"/>
+        <w:rPr>
+          <w:rFonts w:ascii="Consolas" w:eastAsia="Times New Roman" w:hAnsi="Consolas" w:cs="Times New Roman"/>
+          <w:color w:val="BBBBBB"/>
+          <w:sz w:val="21"/>
+          <w:szCs w:val="21"/>
+        </w:rPr>
+      </w:pPr>
+      <w:r>
+        <w:rPr>
+          <w:rFonts w:ascii="Consolas" w:eastAsia="Times New Roman" w:hAnsi="Consolas" w:cs="Times New Roman"/>
+          <w:color w:val="2AA198"/>
+          <w:sz w:val="21"/>
+          <w:szCs w:val="21"/>
+        </w:rPr>
+        <w:t>  cursor: pointer;</w:t>
+      </w:r>
+    </w:p>
+    <w:p>
+      <w:pPr>
+        <w:shd w:val="clear" w:color="auto" w:fill="002B36"/>
+        <w:spacing w:after="0" w:line="285" w:lineRule="atLeast"/>
+        <w:rPr>
+          <w:rFonts w:ascii="Consolas" w:eastAsia="Times New Roman" w:hAnsi="Consolas" w:cs="Times New Roman"/>
+          <w:color w:val="BBBBBB"/>
+          <w:sz w:val="21"/>
+          <w:szCs w:val="21"/>
+        </w:rPr>
+      </w:pPr>
+    </w:p>
+    <w:p>
+      <w:pPr>
+        <w:shd w:val="clear" w:color="auto" w:fill="002B36"/>
+        <w:spacing w:after="0" w:line="285" w:lineRule="atLeast"/>
+        <w:rPr>
+          <w:rFonts w:ascii="Consolas" w:eastAsia="Times New Roman" w:hAnsi="Consolas" w:cs="Times New Roman"/>
+          <w:color w:val="BBBBBB"/>
+          <w:sz w:val="21"/>
+          <w:szCs w:val="21"/>
+        </w:rPr>
+      </w:pPr>
+      <w:r>
+        <w:rPr>
+          <w:rFonts w:ascii="Consolas" w:eastAsia="Times New Roman" w:hAnsi="Consolas" w:cs="Times New Roman"/>
+          <w:color w:val="2AA198"/>
+          <w:sz w:val="21"/>
+          <w:szCs w:val="21"/>
+        </w:rPr>
+        <w:t>  &amp;:hover {</w:t>
+      </w:r>
+    </w:p>
+    <w:p>
+      <w:pPr>
+        <w:shd w:val="clear" w:color="auto" w:fill="002B36"/>
+        <w:spacing w:after="0" w:line="285" w:lineRule="atLeast"/>
+        <w:rPr>
+          <w:rFonts w:ascii="Consolas" w:eastAsia="Times New Roman" w:hAnsi="Consolas" w:cs="Times New Roman"/>
+          <w:color w:val="BBBBBB"/>
+          <w:sz w:val="21"/>
+          <w:szCs w:val="21"/>
+        </w:rPr>
+      </w:pPr>
+      <w:r>
+        <w:rPr>
+          <w:rFonts w:ascii="Consolas" w:eastAsia="Times New Roman" w:hAnsi="Consolas" w:cs="Times New Roman"/>
+          <w:color w:val="2AA198"/>
+          <w:sz w:val="21"/>
+          <w:szCs w:val="21"/>
+        </w:rPr>
+        <w:t>    background-color: ${</w:t>
+      </w:r>
+      <w:r>
+        <w:rPr>
+          <w:rFonts w:ascii="Consolas" w:eastAsia="Times New Roman" w:hAnsi="Consolas" w:cs="Times New Roman"/>
+          <w:color w:val="93A1A1"/>
+          <w:sz w:val="21"/>
+          <w:szCs w:val="21"/>
+        </w:rPr>
+        <w:t>props </w:t>
+      </w:r>
+      <w:r>
+        <w:rPr>
+          <w:rFonts w:ascii="Consolas" w:eastAsia="Times New Roman" w:hAnsi="Consolas" w:cs="Times New Roman"/>
+          <w:b/>
+          <w:bCs/>
+          <w:color w:val="93A1A1"/>
+          <w:sz w:val="21"/>
+          <w:szCs w:val="21"/>
+        </w:rPr>
+        <w:t>=&gt;</w:t>
+      </w:r>
+      <w:r>
+        <w:rPr>
+          <w:rFonts w:ascii="Consolas" w:eastAsia="Times New Roman" w:hAnsi="Consolas" w:cs="Times New Roman"/>
+          <w:color w:val="93A1A1"/>
+          <w:sz w:val="21"/>
+          <w:szCs w:val="21"/>
+        </w:rPr>
+        <w:t> </w:t>
+      </w:r>
+      <w:r>
+        <w:rPr>
+          <w:rFonts w:ascii="Consolas" w:eastAsia="Times New Roman" w:hAnsi="Consolas" w:cs="Times New Roman"/>
+          <w:color w:val="268BD2"/>
+          <w:sz w:val="21"/>
+          <w:szCs w:val="21"/>
+        </w:rPr>
+        <w:t>props</w:t>
+      </w:r>
+      <w:r>
+        <w:rPr>
+          <w:rFonts w:ascii="Consolas" w:eastAsia="Times New Roman" w:hAnsi="Consolas" w:cs="Times New Roman"/>
+          <w:color w:val="93A1A1"/>
+          <w:sz w:val="21"/>
+          <w:szCs w:val="21"/>
+        </w:rPr>
+        <w:t>.</w:t>
+      </w:r>
+      <w:r>
+        <w:rPr>
+          <w:rFonts w:ascii="Consolas" w:eastAsia="Times New Roman" w:hAnsi="Consolas" w:cs="Times New Roman"/>
+          <w:color w:val="268BD2"/>
+          <w:sz w:val="21"/>
+          <w:szCs w:val="21"/>
+        </w:rPr>
+        <w:t>alt</w:t>
+      </w:r>
+      <w:r>
+        <w:rPr>
+          <w:rFonts w:ascii="Consolas" w:eastAsia="Times New Roman" w:hAnsi="Consolas" w:cs="Times New Roman"/>
+          <w:color w:val="93A1A1"/>
+          <w:sz w:val="21"/>
+          <w:szCs w:val="21"/>
+        </w:rPr>
+        <w:t> </w:t>
+      </w:r>
+      <w:r>
+        <w:rPr>
+          <w:rFonts w:ascii="Consolas" w:eastAsia="Times New Roman" w:hAnsi="Consolas" w:cs="Times New Roman"/>
+          <w:color w:val="859900"/>
+          <w:sz w:val="21"/>
+          <w:szCs w:val="21"/>
+        </w:rPr>
+        <w:t>?</w:t>
+      </w:r>
+      <w:r>
+        <w:rPr>
+          <w:rFonts w:ascii="Consolas" w:eastAsia="Times New Roman" w:hAnsi="Consolas" w:cs="Times New Roman"/>
+          <w:color w:val="93A1A1"/>
+          <w:sz w:val="21"/>
+          <w:szCs w:val="21"/>
+        </w:rPr>
+        <w:t> </w:t>
+      </w:r>
+      <w:r>
+        <w:rPr>
+          <w:rFonts w:ascii="Consolas" w:eastAsia="Times New Roman" w:hAnsi="Consolas" w:cs="Times New Roman"/>
+          <w:color w:val="2AA198"/>
+          <w:sz w:val="21"/>
+          <w:szCs w:val="21"/>
+        </w:rPr>
+        <w:t>'salmon'</w:t>
+      </w:r>
+      <w:r>
+        <w:rPr>
+          <w:rFonts w:ascii="Consolas" w:eastAsia="Times New Roman" w:hAnsi="Consolas" w:cs="Times New Roman"/>
+          <w:color w:val="93A1A1"/>
+          <w:sz w:val="21"/>
+          <w:szCs w:val="21"/>
+        </w:rPr>
+        <w:t> </w:t>
+      </w:r>
+      <w:r>
+        <w:rPr>
+          <w:rFonts w:ascii="Consolas" w:eastAsia="Times New Roman" w:hAnsi="Consolas" w:cs="Times New Roman"/>
+          <w:color w:val="859900"/>
+          <w:sz w:val="21"/>
+          <w:szCs w:val="21"/>
+        </w:rPr>
+        <w:t>:</w:t>
+      </w:r>
+      <w:r>
+        <w:rPr>
+          <w:rFonts w:ascii="Consolas" w:eastAsia="Times New Roman" w:hAnsi="Consolas" w:cs="Times New Roman"/>
+          <w:color w:val="93A1A1"/>
+          <w:sz w:val="21"/>
+          <w:szCs w:val="21"/>
+        </w:rPr>
+        <w:t> </w:t>
+      </w:r>
+      <w:r>
+        <w:rPr>
+          <w:rFonts w:ascii="Consolas" w:eastAsia="Times New Roman" w:hAnsi="Consolas" w:cs="Times New Roman"/>
+          <w:color w:val="2AA198"/>
+          <w:sz w:val="21"/>
+          <w:szCs w:val="21"/>
+        </w:rPr>
+        <w:t>'lightgreen'};</w:t>
+      </w:r>
+    </w:p>
+    <w:p>
+      <w:pPr>
+        <w:shd w:val="clear" w:color="auto" w:fill="002B36"/>
+        <w:spacing w:after="0" w:line="285" w:lineRule="atLeast"/>
+        <w:rPr>
+          <w:rFonts w:ascii="Consolas" w:eastAsia="Times New Roman" w:hAnsi="Consolas" w:cs="Times New Roman"/>
+          <w:color w:val="BBBBBB"/>
+          <w:sz w:val="21"/>
+          <w:szCs w:val="21"/>
+        </w:rPr>
+      </w:pPr>
+      <w:r>
+        <w:rPr>
+          <w:rFonts w:ascii="Consolas" w:eastAsia="Times New Roman" w:hAnsi="Consolas" w:cs="Times New Roman"/>
+          <w:color w:val="2AA198"/>
+          <w:sz w:val="21"/>
+          <w:szCs w:val="21"/>
+        </w:rPr>
+        <w:t>    color: black;</w:t>
+      </w:r>
+    </w:p>
+    <w:p>
+      <w:pPr>
+        <w:shd w:val="clear" w:color="auto" w:fill="002B36"/>
+        <w:spacing w:after="0" w:line="285" w:lineRule="atLeast"/>
+        <w:rPr>
+          <w:rFonts w:ascii="Consolas" w:eastAsia="Times New Roman" w:hAnsi="Consolas" w:cs="Times New Roman"/>
+          <w:color w:val="BBBBBB"/>
+          <w:sz w:val="21"/>
+          <w:szCs w:val="21"/>
+        </w:rPr>
+      </w:pPr>
+      <w:r>
+        <w:rPr>
+          <w:rFonts w:ascii="Consolas" w:eastAsia="Times New Roman" w:hAnsi="Consolas" w:cs="Times New Roman"/>
+          <w:color w:val="2AA198"/>
+          <w:sz w:val="21"/>
+          <w:szCs w:val="21"/>
+        </w:rPr>
+        <w:t>  }</w:t>
+      </w:r>
+    </w:p>
+    <w:p>
+      <w:pPr>
+        <w:shd w:val="clear" w:color="auto" w:fill="002B36"/>
+        <w:spacing w:after="0" w:line="285" w:lineRule="atLeast"/>
+        <w:rPr>
+          <w:rFonts w:ascii="Consolas" w:eastAsia="Times New Roman" w:hAnsi="Consolas" w:cs="Times New Roman"/>
+          <w:color w:val="BBBBBB"/>
+          <w:sz w:val="21"/>
+          <w:szCs w:val="21"/>
+        </w:rPr>
+      </w:pPr>
+      <w:r>
+        <w:rPr>
+          <w:rFonts w:ascii="Consolas" w:eastAsia="Times New Roman" w:hAnsi="Consolas" w:cs="Times New Roman"/>
+          <w:color w:val="2AA198"/>
+          <w:sz w:val="21"/>
+          <w:szCs w:val="21"/>
+        </w:rPr>
+        <w:t>`</w:t>
+      </w:r>
+      <w:r>
+        <w:rPr>
+          <w:rFonts w:ascii="Consolas" w:eastAsia="Times New Roman" w:hAnsi="Consolas" w:cs="Times New Roman"/>
+          <w:color w:val="BBBBBB"/>
+          <w:sz w:val="21"/>
+          <w:szCs w:val="21"/>
+        </w:rPr>
+        <w:t>;</w:t>
+      </w:r>
+    </w:p>
+    <w:p>
+      <w:pPr>
+        <w:rPr>
+          <w:b/>
+        </w:rPr>
+      </w:pPr>
+    </w:p>
+    <w:p>
+      <w:pPr>
+        <w:shd w:val="clear" w:color="auto" w:fill="002B36"/>
+        <w:spacing w:after="0" w:line="285" w:lineRule="atLeast"/>
+        <w:rPr>
+          <w:rFonts w:ascii="Consolas" w:eastAsia="Times New Roman" w:hAnsi="Consolas" w:cs="Times New Roman"/>
+          <w:color w:val="BBBBBB"/>
+          <w:sz w:val="21"/>
+          <w:szCs w:val="21"/>
+        </w:rPr>
+      </w:pPr>
+      <w:r>
+        <w:rPr>
+          <w:rFonts w:ascii="Consolas" w:eastAsia="Times New Roman" w:hAnsi="Consolas" w:cs="Times New Roman"/>
+          <w:color w:val="859900"/>
+          <w:sz w:val="21"/>
+          <w:szCs w:val="21"/>
+        </w:rPr>
+        <w:t xml:space="preserve">    </w:t>
+      </w:r>
+      <w:r>
+        <w:rPr>
+          <w:rFonts w:ascii="Consolas" w:eastAsia="Times New Roman" w:hAnsi="Consolas" w:cs="Times New Roman"/>
+          <w:color w:val="859900"/>
+          <w:sz w:val="21"/>
+          <w:szCs w:val="21"/>
+        </w:rPr>
+        <w:t>return</w:t>
+      </w:r>
+      <w:r>
+        <w:rPr>
+          <w:rFonts w:ascii="Consolas" w:eastAsia="Times New Roman" w:hAnsi="Consolas" w:cs="Times New Roman"/>
+          <w:color w:val="BBBBBB"/>
+          <w:sz w:val="21"/>
+          <w:szCs w:val="21"/>
+        </w:rPr>
+        <w:t> (</w:t>
+      </w:r>
+    </w:p>
+    <w:p>
+      <w:pPr>
+        <w:shd w:val="clear" w:color="auto" w:fill="002B36"/>
+        <w:spacing w:after="0" w:line="285" w:lineRule="atLeast"/>
+        <w:rPr>
+          <w:rFonts w:ascii="Consolas" w:eastAsia="Times New Roman" w:hAnsi="Consolas" w:cs="Times New Roman"/>
+          <w:color w:val="BBBBBB"/>
+          <w:sz w:val="21"/>
+          <w:szCs w:val="21"/>
+        </w:rPr>
+      </w:pPr>
+      <w:r>
+        <w:rPr>
+          <w:rFonts w:ascii="Consolas" w:eastAsia="Times New Roman" w:hAnsi="Consolas" w:cs="Times New Roman"/>
+          <w:color w:val="BBBBBB"/>
+          <w:sz w:val="21"/>
+          <w:szCs w:val="21"/>
+        </w:rPr>
+        <w:t>      </w:t>
+      </w:r>
+      <w:r>
+        <w:rPr>
+          <w:rFonts w:ascii="Consolas" w:eastAsia="Times New Roman" w:hAnsi="Consolas" w:cs="Times New Roman"/>
+          <w:color w:val="657B83"/>
+          <w:sz w:val="21"/>
+          <w:szCs w:val="21"/>
+        </w:rPr>
+        <w:t>&lt;</w:t>
+      </w:r>
+      <w:r>
+        <w:rPr>
+          <w:rFonts w:ascii="Consolas" w:eastAsia="Times New Roman" w:hAnsi="Consolas" w:cs="Times New Roman"/>
+          <w:color w:val="268BD2"/>
+          <w:sz w:val="21"/>
+          <w:szCs w:val="21"/>
+        </w:rPr>
+        <w:t>div</w:t>
+      </w:r>
+      <w:r>
+        <w:rPr>
+          <w:rFonts w:ascii="Consolas" w:eastAsia="Times New Roman" w:hAnsi="Consolas" w:cs="Times New Roman"/>
+          <w:color w:val="BBBBBB"/>
+          <w:sz w:val="21"/>
+          <w:szCs w:val="21"/>
+        </w:rPr>
+        <w:t> </w:t>
+      </w:r>
+      <w:r>
+        <w:rPr>
+          <w:rFonts w:ascii="Consolas" w:eastAsia="Times New Roman" w:hAnsi="Consolas" w:cs="Times New Roman"/>
+          <w:color w:val="93A1A1"/>
+          <w:sz w:val="21"/>
+          <w:szCs w:val="21"/>
+        </w:rPr>
+        <w:t>className</w:t>
+      </w:r>
+      <w:r>
+        <w:rPr>
+          <w:rFonts w:ascii="Consolas" w:eastAsia="Times New Roman" w:hAnsi="Consolas" w:cs="Times New Roman"/>
+          <w:color w:val="859900"/>
+          <w:sz w:val="21"/>
+          <w:szCs w:val="21"/>
+        </w:rPr>
+        <w:t>=</w:t>
+      </w:r>
+      <w:r>
+        <w:rPr>
+          <w:rFonts w:ascii="Consolas" w:eastAsia="Times New Roman" w:hAnsi="Consolas" w:cs="Times New Roman"/>
+          <w:color w:val="2AA198"/>
+          <w:sz w:val="21"/>
+          <w:szCs w:val="21"/>
+        </w:rPr>
+        <w:t>"App"</w:t>
+      </w:r>
+      <w:r>
+        <w:rPr>
+          <w:rFonts w:ascii="Consolas" w:eastAsia="Times New Roman" w:hAnsi="Consolas" w:cs="Times New Roman"/>
+          <w:color w:val="657B83"/>
+          <w:sz w:val="21"/>
+          <w:szCs w:val="21"/>
+        </w:rPr>
+        <w:t>&gt;</w:t>
+      </w:r>
+    </w:p>
+    <w:p>
+      <w:pPr>
+        <w:shd w:val="clear" w:color="auto" w:fill="002B36"/>
+        <w:spacing w:after="0" w:line="285" w:lineRule="atLeast"/>
+        <w:rPr>
+          <w:rFonts w:ascii="Consolas" w:eastAsia="Times New Roman" w:hAnsi="Consolas" w:cs="Times New Roman"/>
+          <w:color w:val="BBBBBB"/>
+          <w:sz w:val="21"/>
+          <w:szCs w:val="21"/>
+        </w:rPr>
+      </w:pPr>
+      <w:r>
+        <w:rPr>
+          <w:rFonts w:ascii="Consolas" w:eastAsia="Times New Roman" w:hAnsi="Consolas" w:cs="Times New Roman"/>
+          <w:color w:val="BBBBBB"/>
+          <w:sz w:val="21"/>
+          <w:szCs w:val="21"/>
+        </w:rPr>
+        <w:t>        </w:t>
+      </w:r>
+      <w:r>
+        <w:rPr>
+          <w:rFonts w:ascii="Consolas" w:eastAsia="Times New Roman" w:hAnsi="Consolas" w:cs="Times New Roman"/>
+          <w:color w:val="657B83"/>
+          <w:sz w:val="21"/>
+          <w:szCs w:val="21"/>
+        </w:rPr>
+        <w:t>&lt;</w:t>
+      </w:r>
+      <w:r>
+        <w:rPr>
+          <w:rFonts w:ascii="Consolas" w:eastAsia="Times New Roman" w:hAnsi="Consolas" w:cs="Times New Roman"/>
+          <w:color w:val="268BD2"/>
+          <w:sz w:val="21"/>
+          <w:szCs w:val="21"/>
+        </w:rPr>
+        <w:t>h1</w:t>
+      </w:r>
+      <w:r>
+        <w:rPr>
+          <w:rFonts w:ascii="Consolas" w:eastAsia="Times New Roman" w:hAnsi="Consolas" w:cs="Times New Roman"/>
+          <w:color w:val="657B83"/>
+          <w:sz w:val="21"/>
+          <w:szCs w:val="21"/>
+        </w:rPr>
+        <w:t>&gt;</w:t>
+      </w:r>
+      <w:r>
+        <w:rPr>
+          <w:rFonts w:ascii="Consolas" w:eastAsia="Times New Roman" w:hAnsi="Consolas" w:cs="Times New Roman"/>
+          <w:color w:val="BBBBBB"/>
+          <w:sz w:val="21"/>
+          <w:szCs w:val="21"/>
+        </w:rPr>
+        <w:t>Hello</w:t>
+      </w:r>
+      <w:r>
+        <w:rPr>
+          <w:rFonts w:ascii="Consolas" w:eastAsia="Times New Roman" w:hAnsi="Consolas" w:cs="Times New Roman"/>
+          <w:color w:val="657B83"/>
+          <w:sz w:val="21"/>
+          <w:szCs w:val="21"/>
+        </w:rPr>
+        <w:t>&lt;/</w:t>
+      </w:r>
+      <w:r>
+        <w:rPr>
+          <w:rFonts w:ascii="Consolas" w:eastAsia="Times New Roman" w:hAnsi="Consolas" w:cs="Times New Roman"/>
+          <w:color w:val="268BD2"/>
+          <w:sz w:val="21"/>
+          <w:szCs w:val="21"/>
+        </w:rPr>
+        <w:t>h1</w:t>
+      </w:r>
+      <w:r>
+        <w:rPr>
+          <w:rFonts w:ascii="Consolas" w:eastAsia="Times New Roman" w:hAnsi="Consolas" w:cs="Times New Roman"/>
+          <w:color w:val="657B83"/>
+          <w:sz w:val="21"/>
+          <w:szCs w:val="21"/>
+        </w:rPr>
+        <w:t>&gt;</w:t>
+      </w:r>
+    </w:p>
+    <w:p>
+      <w:pPr>
+        <w:shd w:val="clear" w:color="auto" w:fill="002B36"/>
+        <w:spacing w:after="0" w:line="285" w:lineRule="atLeast"/>
+        <w:rPr>
+          <w:rFonts w:ascii="Consolas" w:eastAsia="Times New Roman" w:hAnsi="Consolas" w:cs="Times New Roman"/>
+          <w:color w:val="BBBBBB"/>
+          <w:sz w:val="21"/>
+          <w:szCs w:val="21"/>
+        </w:rPr>
+      </w:pPr>
+      <w:r>
+        <w:rPr>
+          <w:rFonts w:ascii="Consolas" w:eastAsia="Times New Roman" w:hAnsi="Consolas" w:cs="Times New Roman"/>
+          <w:color w:val="BBBBBB"/>
+          <w:sz w:val="21"/>
+          <w:szCs w:val="21"/>
+        </w:rPr>
+        <w:t>        </w:t>
+      </w:r>
+      <w:r>
+        <w:rPr>
+          <w:rFonts w:ascii="Consolas" w:eastAsia="Times New Roman" w:hAnsi="Consolas" w:cs="Times New Roman"/>
+          <w:color w:val="657B83"/>
+          <w:sz w:val="21"/>
+          <w:szCs w:val="21"/>
+        </w:rPr>
+        <w:t>&lt;</w:t>
+      </w:r>
+      <w:r>
+        <w:rPr>
+          <w:rFonts w:ascii="Consolas" w:eastAsia="Times New Roman" w:hAnsi="Consolas" w:cs="Times New Roman"/>
+          <w:color w:val="268BD2"/>
+          <w:sz w:val="21"/>
+          <w:szCs w:val="21"/>
+        </w:rPr>
+        <w:t>p</w:t>
+      </w:r>
+      <w:r>
+        <w:rPr>
+          <w:rFonts w:ascii="Consolas" w:eastAsia="Times New Roman" w:hAnsi="Consolas" w:cs="Times New Roman"/>
+          <w:color w:val="BBBBBB"/>
+          <w:sz w:val="21"/>
+          <w:szCs w:val="21"/>
+        </w:rPr>
+        <w:t> </w:t>
+      </w:r>
+      <w:r>
+        <w:rPr>
+          <w:rFonts w:ascii="Consolas" w:eastAsia="Times New Roman" w:hAnsi="Consolas" w:cs="Times New Roman"/>
+          <w:color w:val="93A1A1"/>
+          <w:sz w:val="21"/>
+          <w:szCs w:val="21"/>
+        </w:rPr>
+        <w:t>className</w:t>
+      </w:r>
+      <w:r>
+        <w:rPr>
+          <w:rFonts w:ascii="Consolas" w:eastAsia="Times New Roman" w:hAnsi="Consolas" w:cs="Times New Roman"/>
+          <w:color w:val="859900"/>
+          <w:sz w:val="21"/>
+          <w:szCs w:val="21"/>
+        </w:rPr>
+        <w:t>=</w:t>
+      </w:r>
+      <w:r>
+        <w:rPr>
+          <w:rFonts w:ascii="Consolas" w:eastAsia="Times New Roman" w:hAnsi="Consolas" w:cs="Times New Roman"/>
+          <w:color w:val="D30102"/>
+          <w:sz w:val="21"/>
+          <w:szCs w:val="21"/>
+        </w:rPr>
+        <w:t>{</w:t>
+      </w:r>
+      <w:r>
+        <w:rPr>
+          <w:rFonts w:ascii="Consolas" w:eastAsia="Times New Roman" w:hAnsi="Consolas" w:cs="Times New Roman"/>
+          <w:color w:val="268BD2"/>
+          <w:sz w:val="21"/>
+          <w:szCs w:val="21"/>
+        </w:rPr>
+        <w:t>classes</w:t>
+      </w:r>
+      <w:r>
+        <w:rPr>
+          <w:rFonts w:ascii="Consolas" w:eastAsia="Times New Roman" w:hAnsi="Consolas" w:cs="Times New Roman"/>
+          <w:color w:val="93A1A1"/>
+          <w:sz w:val="21"/>
+          <w:szCs w:val="21"/>
+        </w:rPr>
+        <w:t>.</w:t>
+      </w:r>
+      <w:r>
+        <w:rPr>
+          <w:rFonts w:ascii="Consolas" w:eastAsia="Times New Roman" w:hAnsi="Consolas" w:cs="Times New Roman"/>
+          <w:color w:val="268BD2"/>
+          <w:sz w:val="21"/>
+          <w:szCs w:val="21"/>
+        </w:rPr>
+        <w:t>join</w:t>
+      </w:r>
+      <w:r>
+        <w:rPr>
+          <w:rFonts w:ascii="Consolas" w:eastAsia="Times New Roman" w:hAnsi="Consolas" w:cs="Times New Roman"/>
+          <w:color w:val="93A1A1"/>
+          <w:sz w:val="21"/>
+          <w:szCs w:val="21"/>
+        </w:rPr>
+        <w:t>(</w:t>
+      </w:r>
+      <w:r>
+        <w:rPr>
+          <w:rFonts w:ascii="Consolas" w:eastAsia="Times New Roman" w:hAnsi="Consolas" w:cs="Times New Roman"/>
+          <w:color w:val="2AA198"/>
+          <w:sz w:val="21"/>
+          <w:szCs w:val="21"/>
+        </w:rPr>
+        <w:t>' '</w:t>
+      </w:r>
+      <w:r>
+        <w:rPr>
+          <w:rFonts w:ascii="Consolas" w:eastAsia="Times New Roman" w:hAnsi="Consolas" w:cs="Times New Roman"/>
+          <w:color w:val="93A1A1"/>
+          <w:sz w:val="21"/>
+          <w:szCs w:val="21"/>
+        </w:rPr>
+        <w:t>)</w:t>
+      </w:r>
+      <w:r>
+        <w:rPr>
+          <w:rFonts w:ascii="Consolas" w:eastAsia="Times New Roman" w:hAnsi="Consolas" w:cs="Times New Roman"/>
+          <w:color w:val="D30102"/>
+          <w:sz w:val="21"/>
+          <w:szCs w:val="21"/>
+        </w:rPr>
+        <w:t>}</w:t>
+      </w:r>
+      <w:r>
+        <w:rPr>
+          <w:rFonts w:ascii="Consolas" w:eastAsia="Times New Roman" w:hAnsi="Consolas" w:cs="Times New Roman"/>
+          <w:color w:val="657B83"/>
+          <w:sz w:val="21"/>
+          <w:szCs w:val="21"/>
+        </w:rPr>
+        <w:t>&gt;</w:t>
+      </w:r>
+      <w:r>
+        <w:rPr>
+          <w:rFonts w:ascii="Consolas" w:eastAsia="Times New Roman" w:hAnsi="Consolas" w:cs="Times New Roman"/>
+          <w:color w:val="BBBBBB"/>
+          <w:sz w:val="21"/>
+          <w:szCs w:val="21"/>
+        </w:rPr>
+        <w:t>It worked</w:t>
+      </w:r>
+      <w:r>
+        <w:rPr>
+          <w:rFonts w:ascii="Consolas" w:eastAsia="Times New Roman" w:hAnsi="Consolas" w:cs="Times New Roman"/>
+          <w:color w:val="657B83"/>
+          <w:sz w:val="21"/>
+          <w:szCs w:val="21"/>
+        </w:rPr>
+        <w:t>&lt;/</w:t>
+      </w:r>
+      <w:r>
+        <w:rPr>
+          <w:rFonts w:ascii="Consolas" w:eastAsia="Times New Roman" w:hAnsi="Consolas" w:cs="Times New Roman"/>
+          <w:color w:val="268BD2"/>
+          <w:sz w:val="21"/>
+          <w:szCs w:val="21"/>
+        </w:rPr>
+        <w:t>p</w:t>
+      </w:r>
+      <w:r>
+        <w:rPr>
+          <w:rFonts w:ascii="Consolas" w:eastAsia="Times New Roman" w:hAnsi="Consolas" w:cs="Times New Roman"/>
+          <w:color w:val="657B83"/>
+          <w:sz w:val="21"/>
+          <w:szCs w:val="21"/>
+        </w:rPr>
+        <w:t>&gt;</w:t>
+      </w:r>
+    </w:p>
+    <w:p>
+      <w:pPr>
+        <w:shd w:val="clear" w:color="auto" w:fill="002B36"/>
+        <w:spacing w:after="0" w:line="285" w:lineRule="atLeast"/>
+        <w:rPr>
+          <w:rFonts w:ascii="Consolas" w:eastAsia="Times New Roman" w:hAnsi="Consolas" w:cs="Times New Roman"/>
+          <w:color w:val="BBBBBB"/>
+          <w:sz w:val="21"/>
+          <w:szCs w:val="21"/>
+        </w:rPr>
+      </w:pPr>
+      <w:r>
+        <w:rPr>
+          <w:rFonts w:ascii="Consolas" w:eastAsia="Times New Roman" w:hAnsi="Consolas" w:cs="Times New Roman"/>
+          <w:color w:val="BBBBBB"/>
+          <w:sz w:val="21"/>
+          <w:szCs w:val="21"/>
+        </w:rPr>
+        <w:t>        </w:t>
+      </w:r>
+      <w:r>
+        <w:rPr>
+          <w:rFonts w:ascii="Consolas" w:eastAsia="Times New Roman" w:hAnsi="Consolas" w:cs="Times New Roman"/>
+          <w:color w:val="657B83"/>
+          <w:sz w:val="21"/>
+          <w:szCs w:val="21"/>
+        </w:rPr>
+        <w:t>&lt;</w:t>
+      </w:r>
+      <w:r>
+        <w:rPr>
+          <w:rFonts w:ascii="Consolas" w:eastAsia="Times New Roman" w:hAnsi="Consolas" w:cs="Times New Roman"/>
+          <w:color w:val="859900"/>
+          <w:sz w:val="21"/>
+          <w:szCs w:val="21"/>
+        </w:rPr>
+        <w:t>StyledButton</w:t>
+      </w:r>
+    </w:p>
+    <w:p>
+      <w:pPr>
+        <w:shd w:val="clear" w:color="auto" w:fill="002B36"/>
+        <w:spacing w:after="0" w:line="285" w:lineRule="atLeast"/>
+        <w:rPr>
+          <w:rFonts w:ascii="Consolas" w:eastAsia="Times New Roman" w:hAnsi="Consolas" w:cs="Times New Roman"/>
+          <w:color w:val="BBBBBB"/>
+          <w:sz w:val="21"/>
+          <w:szCs w:val="21"/>
+        </w:rPr>
+      </w:pPr>
+      <w:r>
+        <w:rPr>
+          <w:rFonts w:ascii="Consolas" w:eastAsia="Times New Roman" w:hAnsi="Consolas" w:cs="Times New Roman"/>
+          <w:color w:val="BBBBBB"/>
+          <w:sz w:val="21"/>
+          <w:szCs w:val="21"/>
+        </w:rPr>
+        <w:t>          </w:t>
+      </w:r>
+      <w:r>
+        <w:rPr>
+          <w:rFonts w:ascii="Consolas" w:eastAsia="Times New Roman" w:hAnsi="Consolas" w:cs="Times New Roman"/>
+          <w:color w:val="93A1A1"/>
+          <w:sz w:val="21"/>
+          <w:szCs w:val="21"/>
+        </w:rPr>
+        <w:t>alt</w:t>
+      </w:r>
+      <w:r>
+        <w:rPr>
+          <w:rFonts w:ascii="Consolas" w:eastAsia="Times New Roman" w:hAnsi="Consolas" w:cs="Times New Roman"/>
+          <w:color w:val="859900"/>
+          <w:sz w:val="21"/>
+          <w:szCs w:val="21"/>
+        </w:rPr>
+        <w:t>=</w:t>
+      </w:r>
+      <w:r>
+        <w:rPr>
+          <w:rFonts w:ascii="Consolas" w:eastAsia="Times New Roman" w:hAnsi="Consolas" w:cs="Times New Roman"/>
+          <w:color w:val="D30102"/>
+          <w:sz w:val="21"/>
+          <w:szCs w:val="21"/>
+        </w:rPr>
+        <w:t>{</w:t>
+      </w:r>
+      <w:r>
+        <w:rPr>
+          <w:rFonts w:ascii="Consolas" w:eastAsia="Times New Roman" w:hAnsi="Consolas" w:cs="Times New Roman"/>
+          <w:color w:val="268BD2"/>
+          <w:sz w:val="21"/>
+          <w:szCs w:val="21"/>
+        </w:rPr>
+        <w:t>this</w:t>
+      </w:r>
+      <w:r>
+        <w:rPr>
+          <w:rFonts w:ascii="Consolas" w:eastAsia="Times New Roman" w:hAnsi="Consolas" w:cs="Times New Roman"/>
+          <w:color w:val="93A1A1"/>
+          <w:sz w:val="21"/>
+          <w:szCs w:val="21"/>
+        </w:rPr>
+        <w:t>.</w:t>
+      </w:r>
+      <w:r>
+        <w:rPr>
+          <w:rFonts w:ascii="Consolas" w:eastAsia="Times New Roman" w:hAnsi="Consolas" w:cs="Times New Roman"/>
+          <w:color w:val="268BD2"/>
+          <w:sz w:val="21"/>
+          <w:szCs w:val="21"/>
+        </w:rPr>
+        <w:t>state</w:t>
+      </w:r>
+      <w:r>
+        <w:rPr>
+          <w:rFonts w:ascii="Consolas" w:eastAsia="Times New Roman" w:hAnsi="Consolas" w:cs="Times New Roman"/>
+          <w:color w:val="93A1A1"/>
+          <w:sz w:val="21"/>
+          <w:szCs w:val="21"/>
+        </w:rPr>
+        <w:t>.</w:t>
+      </w:r>
+      <w:r>
+        <w:rPr>
+          <w:rFonts w:ascii="Consolas" w:eastAsia="Times New Roman" w:hAnsi="Consolas" w:cs="Times New Roman"/>
+          <w:color w:val="268BD2"/>
+          <w:sz w:val="21"/>
+          <w:szCs w:val="21"/>
+        </w:rPr>
+        <w:t>showPersons</w:t>
+      </w:r>
+      <w:r>
+        <w:rPr>
+          <w:rFonts w:ascii="Consolas" w:eastAsia="Times New Roman" w:hAnsi="Consolas" w:cs="Times New Roman"/>
+          <w:color w:val="D30102"/>
+          <w:sz w:val="21"/>
+          <w:szCs w:val="21"/>
+        </w:rPr>
+        <w:t>}</w:t>
+      </w:r>
+      <w:r>
+        <w:rPr>
+          <w:rFonts w:ascii="Consolas" w:eastAsia="Times New Roman" w:hAnsi="Consolas" w:cs="Times New Roman"/>
+          <w:color w:val="BBBBBB"/>
+          <w:sz w:val="21"/>
+          <w:szCs w:val="21"/>
+        </w:rPr>
+        <w:t> </w:t>
+      </w:r>
+      <w:r>
+        <w:rPr>
+          <w:rFonts w:ascii="Consolas" w:eastAsia="Times New Roman" w:hAnsi="Consolas" w:cs="Times New Roman"/>
+          <w:i/>
+          <w:iCs/>
+          <w:color w:val="657B83"/>
+          <w:sz w:val="21"/>
+          <w:szCs w:val="21"/>
+        </w:rPr>
+        <w:t>// passed state của app component vào props của StyledButton component</w:t>
+      </w:r>
+    </w:p>
+    <w:p>
+      <w:pPr>
+        <w:shd w:val="clear" w:color="auto" w:fill="002B36"/>
+        <w:spacing w:after="0" w:line="285" w:lineRule="atLeast"/>
+        <w:rPr>
+          <w:rFonts w:ascii="Consolas" w:eastAsia="Times New Roman" w:hAnsi="Consolas" w:cs="Times New Roman"/>
+          <w:color w:val="BBBBBB"/>
+          <w:sz w:val="21"/>
+          <w:szCs w:val="21"/>
+        </w:rPr>
+      </w:pPr>
+      <w:r>
+        <w:rPr>
+          <w:rFonts w:ascii="Consolas" w:eastAsia="Times New Roman" w:hAnsi="Consolas" w:cs="Times New Roman"/>
+          <w:color w:val="BBBBBB"/>
+          <w:sz w:val="21"/>
+          <w:szCs w:val="21"/>
+        </w:rPr>
+        <w:t>          </w:t>
+      </w:r>
+      <w:r>
+        <w:rPr>
+          <w:rFonts w:ascii="Consolas" w:eastAsia="Times New Roman" w:hAnsi="Consolas" w:cs="Times New Roman"/>
+          <w:color w:val="93A1A1"/>
+          <w:sz w:val="21"/>
+          <w:szCs w:val="21"/>
+        </w:rPr>
+        <w:t>onClick</w:t>
+      </w:r>
+      <w:r>
+        <w:rPr>
+          <w:rFonts w:ascii="Consolas" w:eastAsia="Times New Roman" w:hAnsi="Consolas" w:cs="Times New Roman"/>
+          <w:color w:val="859900"/>
+          <w:sz w:val="21"/>
+          <w:szCs w:val="21"/>
+        </w:rPr>
+        <w:t>=</w:t>
+      </w:r>
+      <w:r>
+        <w:rPr>
+          <w:rFonts w:ascii="Consolas" w:eastAsia="Times New Roman" w:hAnsi="Consolas" w:cs="Times New Roman"/>
+          <w:color w:val="D30102"/>
+          <w:sz w:val="21"/>
+          <w:szCs w:val="21"/>
+        </w:rPr>
+        <w:t>{</w:t>
+      </w:r>
+      <w:r>
+        <w:rPr>
+          <w:rFonts w:ascii="Consolas" w:eastAsia="Times New Roman" w:hAnsi="Consolas" w:cs="Times New Roman"/>
+          <w:color w:val="268BD2"/>
+          <w:sz w:val="21"/>
+          <w:szCs w:val="21"/>
+        </w:rPr>
+        <w:t>this</w:t>
+      </w:r>
+      <w:r>
+        <w:rPr>
+          <w:rFonts w:ascii="Consolas" w:eastAsia="Times New Roman" w:hAnsi="Consolas" w:cs="Times New Roman"/>
+          <w:color w:val="93A1A1"/>
+          <w:sz w:val="21"/>
+          <w:szCs w:val="21"/>
+        </w:rPr>
+        <w:t>.</w:t>
+      </w:r>
+      <w:r>
+        <w:rPr>
+          <w:rFonts w:ascii="Consolas" w:eastAsia="Times New Roman" w:hAnsi="Consolas" w:cs="Times New Roman"/>
+          <w:color w:val="268BD2"/>
+          <w:sz w:val="21"/>
+          <w:szCs w:val="21"/>
+        </w:rPr>
+        <w:t>togglePersonsHandler</w:t>
+      </w:r>
+      <w:r>
+        <w:rPr>
+          <w:rFonts w:ascii="Consolas" w:eastAsia="Times New Roman" w:hAnsi="Consolas" w:cs="Times New Roman"/>
+          <w:color w:val="D30102"/>
+          <w:sz w:val="21"/>
+          <w:szCs w:val="21"/>
+        </w:rPr>
+        <w:t>}</w:t>
+      </w:r>
+    </w:p>
+    <w:p>
+      <w:pPr>
+        <w:shd w:val="clear" w:color="auto" w:fill="002B36"/>
+        <w:spacing w:after="0" w:line="285" w:lineRule="atLeast"/>
+        <w:rPr>
+          <w:rFonts w:ascii="Consolas" w:eastAsia="Times New Roman" w:hAnsi="Consolas" w:cs="Times New Roman"/>
+          <w:color w:val="BBBBBB"/>
+          <w:sz w:val="21"/>
+          <w:szCs w:val="21"/>
+        </w:rPr>
+      </w:pPr>
+      <w:r>
+        <w:rPr>
+          <w:rFonts w:ascii="Consolas" w:eastAsia="Times New Roman" w:hAnsi="Consolas" w:cs="Times New Roman"/>
+          <w:color w:val="BBBBBB"/>
+          <w:sz w:val="21"/>
+          <w:szCs w:val="21"/>
+        </w:rPr>
+        <w:t>        </w:t>
+      </w:r>
+      <w:r>
+        <w:rPr>
+          <w:rFonts w:ascii="Consolas" w:eastAsia="Times New Roman" w:hAnsi="Consolas" w:cs="Times New Roman"/>
+          <w:color w:val="657B83"/>
+          <w:sz w:val="21"/>
+          <w:szCs w:val="21"/>
+        </w:rPr>
+        <w:t>&gt;</w:t>
+      </w:r>
+    </w:p>
+    <w:p>
+      <w:pPr>
+        <w:shd w:val="clear" w:color="auto" w:fill="002B36"/>
+        <w:spacing w:after="0" w:line="285" w:lineRule="atLeast"/>
+        <w:rPr>
+          <w:rFonts w:ascii="Consolas" w:eastAsia="Times New Roman" w:hAnsi="Consolas" w:cs="Times New Roman"/>
+          <w:color w:val="BBBBBB"/>
+          <w:sz w:val="21"/>
+          <w:szCs w:val="21"/>
+        </w:rPr>
+      </w:pPr>
+      <w:r>
+        <w:rPr>
+          <w:rFonts w:ascii="Consolas" w:eastAsia="Times New Roman" w:hAnsi="Consolas" w:cs="Times New Roman"/>
+          <w:color w:val="BBBBBB"/>
+          <w:sz w:val="21"/>
+          <w:szCs w:val="21"/>
+        </w:rPr>
+        <w:t>            Toggle</w:t>
+      </w:r>
+    </w:p>
+    <w:p>
+      <w:pPr>
+        <w:shd w:val="clear" w:color="auto" w:fill="002B36"/>
+        <w:spacing w:after="0" w:line="285" w:lineRule="atLeast"/>
+        <w:rPr>
+          <w:rFonts w:ascii="Consolas" w:eastAsia="Times New Roman" w:hAnsi="Consolas" w:cs="Times New Roman"/>
+          <w:color w:val="BBBBBB"/>
+          <w:sz w:val="21"/>
+          <w:szCs w:val="21"/>
+        </w:rPr>
+      </w:pPr>
+      <w:r>
+        <w:rPr>
+          <w:rFonts w:ascii="Consolas" w:eastAsia="Times New Roman" w:hAnsi="Consolas" w:cs="Times New Roman"/>
+          <w:color w:val="BBBBBB"/>
+          <w:sz w:val="21"/>
+          <w:szCs w:val="21"/>
+        </w:rPr>
+        <w:t>        </w:t>
+      </w:r>
+      <w:r>
+        <w:rPr>
+          <w:rFonts w:ascii="Consolas" w:eastAsia="Times New Roman" w:hAnsi="Consolas" w:cs="Times New Roman"/>
+          <w:color w:val="657B83"/>
+          <w:sz w:val="21"/>
+          <w:szCs w:val="21"/>
+        </w:rPr>
+        <w:t>&lt;/</w:t>
+      </w:r>
+      <w:r>
+        <w:rPr>
+          <w:rFonts w:ascii="Consolas" w:eastAsia="Times New Roman" w:hAnsi="Consolas" w:cs="Times New Roman"/>
+          <w:color w:val="859900"/>
+          <w:sz w:val="21"/>
+          <w:szCs w:val="21"/>
+        </w:rPr>
+        <w:t>StyledButton</w:t>
+      </w:r>
+      <w:r>
+        <w:rPr>
+          <w:rFonts w:ascii="Consolas" w:eastAsia="Times New Roman" w:hAnsi="Consolas" w:cs="Times New Roman"/>
+          <w:color w:val="657B83"/>
+          <w:sz w:val="21"/>
+          <w:szCs w:val="21"/>
+        </w:rPr>
+        <w:t>&gt;</w:t>
+      </w:r>
+    </w:p>
+    <w:p>
+      <w:pPr>
+        <w:shd w:val="clear" w:color="auto" w:fill="002B36"/>
+        <w:spacing w:after="0" w:line="285" w:lineRule="atLeast"/>
+        <w:rPr>
+          <w:rFonts w:ascii="Consolas" w:eastAsia="Times New Roman" w:hAnsi="Consolas" w:cs="Times New Roman"/>
+          <w:color w:val="BBBBBB"/>
+          <w:sz w:val="21"/>
+          <w:szCs w:val="21"/>
+        </w:rPr>
+      </w:pPr>
+      <w:r>
+        <w:rPr>
+          <w:rFonts w:ascii="Consolas" w:eastAsia="Times New Roman" w:hAnsi="Consolas" w:cs="Times New Roman"/>
+          <w:color w:val="BBBBBB"/>
+          <w:sz w:val="21"/>
+          <w:szCs w:val="21"/>
+        </w:rPr>
+        <w:t>        </w:t>
+      </w:r>
+      <w:r>
+        <w:rPr>
+          <w:rFonts w:ascii="Consolas" w:eastAsia="Times New Roman" w:hAnsi="Consolas" w:cs="Times New Roman"/>
+          <w:color w:val="D30102"/>
+          <w:sz w:val="21"/>
+          <w:szCs w:val="21"/>
+        </w:rPr>
+        <w:t>{</w:t>
+      </w:r>
+      <w:r>
+        <w:rPr>
+          <w:rFonts w:ascii="Consolas" w:eastAsia="Times New Roman" w:hAnsi="Consolas" w:cs="Times New Roman"/>
+          <w:color w:val="268BD2"/>
+          <w:sz w:val="21"/>
+          <w:szCs w:val="21"/>
+        </w:rPr>
+        <w:t>persons</w:t>
+      </w:r>
+      <w:r>
+        <w:rPr>
+          <w:rFonts w:ascii="Consolas" w:eastAsia="Times New Roman" w:hAnsi="Consolas" w:cs="Times New Roman"/>
+          <w:color w:val="D30102"/>
+          <w:sz w:val="21"/>
+          <w:szCs w:val="21"/>
+        </w:rPr>
+        <w:t>}</w:t>
+      </w:r>
+    </w:p>
+    <w:p>
+      <w:pPr>
+        <w:shd w:val="clear" w:color="auto" w:fill="002B36"/>
+        <w:spacing w:after="0" w:line="285" w:lineRule="atLeast"/>
+        <w:rPr>
+          <w:rFonts w:ascii="Consolas" w:eastAsia="Times New Roman" w:hAnsi="Consolas" w:cs="Times New Roman"/>
+          <w:color w:val="BBBBBB"/>
+          <w:sz w:val="21"/>
+          <w:szCs w:val="21"/>
+        </w:rPr>
+      </w:pPr>
+      <w:r>
+        <w:rPr>
+          <w:rFonts w:ascii="Consolas" w:eastAsia="Times New Roman" w:hAnsi="Consolas" w:cs="Times New Roman"/>
+          <w:color w:val="BBBBBB"/>
+          <w:sz w:val="21"/>
+          <w:szCs w:val="21"/>
+        </w:rPr>
+        <w:t>      </w:t>
+      </w:r>
+      <w:r>
+        <w:rPr>
+          <w:rFonts w:ascii="Consolas" w:eastAsia="Times New Roman" w:hAnsi="Consolas" w:cs="Times New Roman"/>
+          <w:color w:val="657B83"/>
+          <w:sz w:val="21"/>
+          <w:szCs w:val="21"/>
+        </w:rPr>
+        <w:t>&lt;/</w:t>
+      </w:r>
+      <w:r>
+        <w:rPr>
+          <w:rFonts w:ascii="Consolas" w:eastAsia="Times New Roman" w:hAnsi="Consolas" w:cs="Times New Roman"/>
+          <w:color w:val="268BD2"/>
+          <w:sz w:val="21"/>
+          <w:szCs w:val="21"/>
+        </w:rPr>
+        <w:t>div</w:t>
+      </w:r>
+      <w:r>
+        <w:rPr>
+          <w:rFonts w:ascii="Consolas" w:eastAsia="Times New Roman" w:hAnsi="Consolas" w:cs="Times New Roman"/>
+          <w:color w:val="657B83"/>
+          <w:sz w:val="21"/>
+          <w:szCs w:val="21"/>
+        </w:rPr>
+        <w:t>&gt;</w:t>
+      </w:r>
+    </w:p>
+    <w:p>
+      <w:pPr>
+        <w:shd w:val="clear" w:color="auto" w:fill="002B36"/>
+        <w:spacing w:after="0" w:line="285" w:lineRule="atLeast"/>
+        <w:rPr>
+          <w:rFonts w:ascii="Consolas" w:eastAsia="Times New Roman" w:hAnsi="Consolas" w:cs="Times New Roman"/>
+          <w:color w:val="BBBBBB"/>
+          <w:sz w:val="21"/>
+          <w:szCs w:val="21"/>
+        </w:rPr>
+      </w:pPr>
+      <w:r>
+        <w:rPr>
+          <w:rFonts w:ascii="Consolas" w:eastAsia="Times New Roman" w:hAnsi="Consolas" w:cs="Times New Roman"/>
+          <w:color w:val="BBBBBB"/>
+          <w:sz w:val="21"/>
+          <w:szCs w:val="21"/>
+        </w:rPr>
+        <w:t>    );</w:t>
+      </w:r>
+    </w:p>
+    <w:p>
+      <w:pPr>
+        <w:rPr>
+          <w:b/>
+        </w:rPr>
+      </w:pPr>
+    </w:p>
+    <w:p>
+      <w:pPr>
+        <w:jc w:val="center"/>
+        <w:rPr>
+          <w:b/>
+        </w:rPr>
+      </w:pPr>
+      <w:r>
+        <w:rPr>
+          <w:b/>
+        </w:rPr>
+        <w:t>Working with CSS Modules</w:t>
+      </w:r>
+      <w:bookmarkStart w:id="0" w:name="_GoBack"/>
+      <w:bookmarkEnd w:id="0"/>
+    </w:p>
+    <w:p>
+      <w:pPr>
+        <w:pStyle w:val="ListParagraph"/>
+        <w:numPr>
+          <w:ilvl w:val="0"/>
+          <w:numId w:val="11"/>
+        </w:numPr>
+        <w:rPr>
+          <w:b/>
+        </w:rPr>
+      </w:pPr>
+      <w:r>
+        <w:t>Một cách khác để chúng ta có thể applied CSS với component scope mà không cần dùng đến các 3</w:t>
+      </w:r>
+      <w:r>
+        <w:rPr>
+          <w:vertAlign w:val="superscript"/>
+        </w:rPr>
+        <w:t>rd</w:t>
+      </w:r>
+      <w:r>
+        <w:t xml:space="preserve"> party module</w:t>
+      </w:r>
+    </w:p>
+    <w:p>
+      <w:pPr>
+        <w:pStyle w:val="ListParagraph"/>
+        <w:numPr>
+          <w:ilvl w:val="1"/>
+          <w:numId w:val="11"/>
+        </w:numPr>
+        <w:rPr>
+          <w:b/>
+        </w:rPr>
+      </w:pPr>
+      <w:r>
+        <w:t>Chúng ta cần phai config lại React app</w:t>
+      </w:r>
+    </w:p>
+    <w:p>
+      <w:pPr>
+        <w:pStyle w:val="ListParagraph"/>
+        <w:numPr>
+          <w:ilvl w:val="1"/>
+          <w:numId w:val="11"/>
+        </w:numPr>
+        <w:rPr>
+          <w:b/>
+        </w:rPr>
+      </w:pPr>
+      <w:r>
+        <w:rPr>
+          <w:b/>
+        </w:rPr>
+        <w:t>npm run eject</w:t>
+      </w:r>
+      <w:r>
+        <w:rPr>
+          <w:b/>
+        </w:rPr>
+        <w:t xml:space="preserve"> </w:t>
+      </w:r>
+      <w:r>
+        <w:t>để chúng ta có thể access config file của webpack</w:t>
       </w:r>
     </w:p>
     <w:sectPr>
@@ -51885,11 +55592,11 @@
 </file>
 
 <file path=word/numbering.xml><?xml version="1.0" encoding="utf-8"?>
-<w:numbering xmlns:wpc="http://schemas.microsoft.com/office/word/2010/wordprocessingCanvas" xmlns:cx="http://schemas.microsoft.com/office/drawing/2014/chartex" xmlns:cx1="http://schemas.microsoft.com/office/drawing/2015/9/8/chartex" xmlns:mc="http://schemas.openxmlformats.org/markup-compatibility/2006" xmlns:o="urn:schemas-microsoft-com:office:office" xmlns:r="http://schemas.openxmlformats.org/officeDocument/2006/relationships" xmlns:m="http://schemas.openxmlformats.org/officeDocument/2006/math" xmlns:v="urn:schemas-microsoft-com:vml" xmlns:wp14="http://schemas.microsoft.com/office/word/2010/wordprocessingDrawing" xmlns:wp="http://schemas.openxmlformats.org/drawingml/2006/wordprocessingDrawing" xmlns:w10="urn:schemas-microsoft-com:office:word" xmlns:w="http://schemas.openxmlformats.org/wordprocessingml/2006/main" xmlns:w14="http://schemas.microsoft.com/office/word/2010/wordml" xmlns:w15="http://schemas.microsoft.com/office/word/2012/wordml" xmlns:w16se="http://schemas.microsoft.com/office/word/2015/wordml/symex" xmlns:wpg="http://schemas.microsoft.com/office/word/2010/wordprocessingGroup" xmlns:wpi="http://schemas.microsoft.com/office/word/2010/wordprocessingInk" xmlns:wne="http://schemas.microsoft.com/office/word/2006/wordml" xmlns:wps="http://schemas.microsoft.com/office/word/2010/wordprocessingShape" mc:Ignorable="w14 w15 w16se wp14">
+<w:numbering xmlns:wpc="http://schemas.microsoft.com/office/word/2010/wordprocessingCanvas" xmlns:cx="http://schemas.microsoft.com/office/drawing/2014/chartex" xmlns:mc="http://schemas.openxmlformats.org/markup-compatibility/2006" xmlns:o="urn:schemas-microsoft-com:office:office" xmlns:r="http://schemas.openxmlformats.org/officeDocument/2006/relationships" xmlns:m="http://schemas.openxmlformats.org/officeDocument/2006/math" xmlns:v="urn:schemas-microsoft-com:vml" xmlns:wp14="http://schemas.microsoft.com/office/word/2010/wordprocessingDrawing" xmlns:wp="http://schemas.openxmlformats.org/drawingml/2006/wordprocessingDrawing" xmlns:w10="urn:schemas-microsoft-com:office:word" xmlns:w="http://schemas.openxmlformats.org/wordprocessingml/2006/main" xmlns:w14="http://schemas.microsoft.com/office/word/2010/wordml" xmlns:w15="http://schemas.microsoft.com/office/word/2012/wordml" xmlns:w16se="http://schemas.microsoft.com/office/word/2015/wordml/symex" xmlns:wpg="http://schemas.microsoft.com/office/word/2010/wordprocessingGroup" xmlns:wpi="http://schemas.microsoft.com/office/word/2010/wordprocessingInk" xmlns:wne="http://schemas.microsoft.com/office/word/2006/wordml" xmlns:wps="http://schemas.microsoft.com/office/word/2010/wordprocessingShape" mc:Ignorable="w14 w15 w16se wp14">
   <w:abstractNum w:abstractNumId="0" w15:restartNumberingAfterBreak="0">
     <w:nsid w:val="178A2D60"/>
     <w:multiLevelType w:val="hybridMultilevel"/>
-    <w:tmpl w:val="EA36BC82"/>
+    <w:tmpl w:val="BB24D234"/>
     <w:lvl w:ilvl="0" w:tplc="04090001">
       <w:start w:val="1"/>
       <w:numFmt w:val="bullet"/>

</xml_diff>